<commit_message>
Update README and documentation, and document the level of testing performed on the design. Tidy up the repository
</commit_message>
<xml_diff>
--- a/documentation/AES_256_CTR.docx
+++ b/documentation/AES_256_CTR.docx
@@ -750,7 +750,6 @@
           <w:kern w:val="2"/>
           <w:sz w:val="22"/>
           <w:szCs w:val="22"/>
-          <w:lang w:val="nb-NO"/>
           <w14:ligatures w14:val="standardContextual"/>
         </w:rPr>
         <w:id w:val="384697976"/>
@@ -808,7 +807,7 @@
             </w:rPr>
             <w:fldChar w:fldCharType="separate"/>
           </w:r>
-          <w:hyperlink w:anchor="_Toc209884482" w:history="1">
+          <w:hyperlink w:anchor="_Toc210548724" w:history="1">
             <w:r>
               <w:rPr>
                 <w:rStyle w:val="Hyperlink"/>
@@ -854,7 +853,7 @@
                 <w:noProof/>
                 <w:webHidden/>
               </w:rPr>
-              <w:instrText xml:space="preserve"> PAGEREF _Toc209884482 \h </w:instrText>
+              <w:instrText xml:space="preserve"> PAGEREF _Toc210548724 \h </w:instrText>
             </w:r>
             <w:r>
               <w:rPr>
@@ -900,7 +899,7 @@
               <w:lang w:eastAsia="nb-NO"/>
             </w:rPr>
           </w:pPr>
-          <w:hyperlink w:anchor="_Toc209884483" w:history="1">
+          <w:hyperlink w:anchor="_Toc210548725" w:history="1">
             <w:r>
               <w:rPr>
                 <w:rStyle w:val="Hyperlink"/>
@@ -946,7 +945,7 @@
                 <w:noProof/>
                 <w:webHidden/>
               </w:rPr>
-              <w:instrText xml:space="preserve"> PAGEREF _Toc209884483 \h </w:instrText>
+              <w:instrText xml:space="preserve"> PAGEREF _Toc210548725 \h </w:instrText>
             </w:r>
             <w:r>
               <w:rPr>
@@ -992,7 +991,7 @@
               <w:lang w:eastAsia="nb-NO"/>
             </w:rPr>
           </w:pPr>
-          <w:hyperlink w:anchor="_Toc209884484" w:history="1">
+          <w:hyperlink w:anchor="_Toc210548726" w:history="1">
             <w:r>
               <w:rPr>
                 <w:rStyle w:val="Hyperlink"/>
@@ -1038,7 +1037,7 @@
                 <w:noProof/>
                 <w:webHidden/>
               </w:rPr>
-              <w:instrText xml:space="preserve"> PAGEREF _Toc209884484 \h </w:instrText>
+              <w:instrText xml:space="preserve"> PAGEREF _Toc210548726 \h </w:instrText>
             </w:r>
             <w:r>
               <w:rPr>
@@ -1084,7 +1083,7 @@
               <w:lang w:eastAsia="nb-NO"/>
             </w:rPr>
           </w:pPr>
-          <w:hyperlink w:anchor="_Toc209884485" w:history="1">
+          <w:hyperlink w:anchor="_Toc210548727" w:history="1">
             <w:r>
               <w:rPr>
                 <w:rStyle w:val="Hyperlink"/>
@@ -1130,7 +1129,7 @@
                 <w:noProof/>
                 <w:webHidden/>
               </w:rPr>
-              <w:instrText xml:space="preserve"> PAGEREF _Toc209884485 \h </w:instrText>
+              <w:instrText xml:space="preserve"> PAGEREF _Toc210548727 \h </w:instrText>
             </w:r>
             <w:r>
               <w:rPr>
@@ -1176,7 +1175,7 @@
               <w:lang w:eastAsia="nb-NO"/>
             </w:rPr>
           </w:pPr>
-          <w:hyperlink w:anchor="_Toc209884486" w:history="1">
+          <w:hyperlink w:anchor="_Toc210548728" w:history="1">
             <w:r>
               <w:rPr>
                 <w:rStyle w:val="Hyperlink"/>
@@ -1222,7 +1221,7 @@
                 <w:noProof/>
                 <w:webHidden/>
               </w:rPr>
-              <w:instrText xml:space="preserve"> PAGEREF _Toc209884486 \h </w:instrText>
+              <w:instrText xml:space="preserve"> PAGEREF _Toc210548728 \h </w:instrText>
             </w:r>
             <w:r>
               <w:rPr>
@@ -1268,7 +1267,7 @@
               <w:lang w:eastAsia="nb-NO"/>
             </w:rPr>
           </w:pPr>
-          <w:hyperlink w:anchor="_Toc209884487" w:history="1">
+          <w:hyperlink w:anchor="_Toc210548729" w:history="1">
             <w:r>
               <w:rPr>
                 <w:rStyle w:val="Hyperlink"/>
@@ -1293,7 +1292,7 @@
                 <w:noProof/>
                 <w:lang w:val="en-US"/>
               </w:rPr>
-              <w:t>Documentation of VHDL Implementation</w:t>
+              <w:t>Documentation of Implemented Design</w:t>
             </w:r>
             <w:r>
               <w:rPr>
@@ -1314,7 +1313,7 @@
                 <w:noProof/>
                 <w:webHidden/>
               </w:rPr>
-              <w:instrText xml:space="preserve"> PAGEREF _Toc209884487 \h </w:instrText>
+              <w:instrText xml:space="preserve"> PAGEREF _Toc210548729 \h </w:instrText>
             </w:r>
             <w:r>
               <w:rPr>
@@ -1360,7 +1359,7 @@
               <w:lang w:eastAsia="nb-NO"/>
             </w:rPr>
           </w:pPr>
-          <w:hyperlink w:anchor="_Toc209884488" w:history="1">
+          <w:hyperlink w:anchor="_Toc210548730" w:history="1">
             <w:r>
               <w:rPr>
                 <w:rStyle w:val="Hyperlink"/>
@@ -1406,7 +1405,7 @@
                 <w:noProof/>
                 <w:webHidden/>
               </w:rPr>
-              <w:instrText xml:space="preserve"> PAGEREF _Toc209884488 \h </w:instrText>
+              <w:instrText xml:space="preserve"> PAGEREF _Toc210548730 \h </w:instrText>
             </w:r>
             <w:r>
               <w:rPr>
@@ -1452,7 +1451,7 @@
               <w:lang w:eastAsia="nb-NO"/>
             </w:rPr>
           </w:pPr>
-          <w:hyperlink w:anchor="_Toc209884489" w:history="1">
+          <w:hyperlink w:anchor="_Toc210548731" w:history="1">
             <w:r>
               <w:rPr>
                 <w:rStyle w:val="Hyperlink"/>
@@ -1498,7 +1497,7 @@
                 <w:noProof/>
                 <w:webHidden/>
               </w:rPr>
-              <w:instrText xml:space="preserve"> PAGEREF _Toc209884489 \h </w:instrText>
+              <w:instrText xml:space="preserve"> PAGEREF _Toc210548731 \h </w:instrText>
             </w:r>
             <w:r>
               <w:rPr>
@@ -1544,7 +1543,7 @@
               <w:lang w:eastAsia="nb-NO"/>
             </w:rPr>
           </w:pPr>
-          <w:hyperlink w:anchor="_Toc209884490" w:history="1">
+          <w:hyperlink w:anchor="_Toc210548732" w:history="1">
             <w:r>
               <w:rPr>
                 <w:rStyle w:val="Hyperlink"/>
@@ -1590,7 +1589,7 @@
                 <w:noProof/>
                 <w:webHidden/>
               </w:rPr>
-              <w:instrText xml:space="preserve"> PAGEREF _Toc209884490 \h </w:instrText>
+              <w:instrText xml:space="preserve"> PAGEREF _Toc210548732 \h </w:instrText>
             </w:r>
             <w:r>
               <w:rPr>
@@ -1636,7 +1635,7 @@
               <w:lang w:eastAsia="nb-NO"/>
             </w:rPr>
           </w:pPr>
-          <w:hyperlink w:anchor="_Toc209884491" w:history="1">
+          <w:hyperlink w:anchor="_Toc210548733" w:history="1">
             <w:r>
               <w:rPr>
                 <w:rStyle w:val="Hyperlink"/>
@@ -1682,7 +1681,7 @@
                 <w:noProof/>
                 <w:webHidden/>
               </w:rPr>
-              <w:instrText xml:space="preserve"> PAGEREF _Toc209884491 \h </w:instrText>
+              <w:instrText xml:space="preserve"> PAGEREF _Toc210548733 \h </w:instrText>
             </w:r>
             <w:r>
               <w:rPr>
@@ -1728,7 +1727,7 @@
               <w:lang w:eastAsia="nb-NO"/>
             </w:rPr>
           </w:pPr>
-          <w:hyperlink w:anchor="_Toc209884492" w:history="1">
+          <w:hyperlink w:anchor="_Toc210548734" w:history="1">
             <w:r>
               <w:rPr>
                 <w:rStyle w:val="Hyperlink"/>
@@ -1774,7 +1773,7 @@
                 <w:noProof/>
                 <w:webHidden/>
               </w:rPr>
-              <w:instrText xml:space="preserve"> PAGEREF _Toc209884492 \h </w:instrText>
+              <w:instrText xml:space="preserve"> PAGEREF _Toc210548734 \h </w:instrText>
             </w:r>
             <w:r>
               <w:rPr>
@@ -1820,7 +1819,7 @@
               <w:lang w:eastAsia="nb-NO"/>
             </w:rPr>
           </w:pPr>
-          <w:hyperlink w:anchor="_Toc209884493" w:history="1">
+          <w:hyperlink w:anchor="_Toc210548735" w:history="1">
             <w:r>
               <w:rPr>
                 <w:rStyle w:val="Hyperlink"/>
@@ -1866,7 +1865,7 @@
                 <w:noProof/>
                 <w:webHidden/>
               </w:rPr>
-              <w:instrText xml:space="preserve"> PAGEREF _Toc209884493 \h </w:instrText>
+              <w:instrText xml:space="preserve"> PAGEREF _Toc210548735 \h </w:instrText>
             </w:r>
             <w:r>
               <w:rPr>
@@ -1912,7 +1911,7 @@
               <w:lang w:eastAsia="nb-NO"/>
             </w:rPr>
           </w:pPr>
-          <w:hyperlink w:anchor="_Toc209884494" w:history="1">
+          <w:hyperlink w:anchor="_Toc210548736" w:history="1">
             <w:r>
               <w:rPr>
                 <w:rStyle w:val="Hyperlink"/>
@@ -1958,7 +1957,7 @@
                 <w:noProof/>
                 <w:webHidden/>
               </w:rPr>
-              <w:instrText xml:space="preserve"> PAGEREF _Toc209884494 \h </w:instrText>
+              <w:instrText xml:space="preserve"> PAGEREF _Toc210548736 \h </w:instrText>
             </w:r>
             <w:r>
               <w:rPr>
@@ -2004,7 +2003,7 @@
               <w:lang w:eastAsia="nb-NO"/>
             </w:rPr>
           </w:pPr>
-          <w:hyperlink w:anchor="_Toc209884495" w:history="1">
+          <w:hyperlink w:anchor="_Toc210548737" w:history="1">
             <w:r>
               <w:rPr>
                 <w:rStyle w:val="Hyperlink"/>
@@ -2050,7 +2049,7 @@
                 <w:noProof/>
                 <w:webHidden/>
               </w:rPr>
-              <w:instrText xml:space="preserve"> PAGEREF _Toc209884495 \h </w:instrText>
+              <w:instrText xml:space="preserve"> PAGEREF _Toc210548737 \h </w:instrText>
             </w:r>
             <w:r>
               <w:rPr>
@@ -2096,7 +2095,7 @@
               <w:lang w:eastAsia="nb-NO"/>
             </w:rPr>
           </w:pPr>
-          <w:hyperlink w:anchor="_Toc209884496" w:history="1">
+          <w:hyperlink w:anchor="_Toc210548738" w:history="1">
             <w:r>
               <w:rPr>
                 <w:rStyle w:val="Hyperlink"/>
@@ -2121,7 +2120,7 @@
                 <w:noProof/>
                 <w:lang w:val="en-US"/>
               </w:rPr>
-              <w:t>Performance and Utilization</w:t>
+              <w:t>Generics</w:t>
             </w:r>
             <w:r>
               <w:rPr>
@@ -2142,7 +2141,7 @@
                 <w:noProof/>
                 <w:webHidden/>
               </w:rPr>
-              <w:instrText xml:space="preserve"> PAGEREF _Toc209884496 \h </w:instrText>
+              <w:instrText xml:space="preserve"> PAGEREF _Toc210548738 \h </w:instrText>
             </w:r>
             <w:r>
               <w:rPr>
@@ -2188,7 +2187,7 @@
               <w:lang w:eastAsia="nb-NO"/>
             </w:rPr>
           </w:pPr>
-          <w:hyperlink w:anchor="_Toc209884497" w:history="1">
+          <w:hyperlink w:anchor="_Toc210548739" w:history="1">
             <w:r>
               <w:rPr>
                 <w:rStyle w:val="Hyperlink"/>
@@ -2213,6 +2212,374 @@
                 <w:noProof/>
                 <w:lang w:val="en-US"/>
               </w:rPr>
+              <w:t>IV_COUNTER_WIDTH</w:t>
+            </w:r>
+            <w:r>
+              <w:rPr>
+                <w:noProof/>
+                <w:webHidden/>
+              </w:rPr>
+              <w:tab/>
+            </w:r>
+            <w:r>
+              <w:rPr>
+                <w:noProof/>
+                <w:webHidden/>
+              </w:rPr>
+              <w:fldChar w:fldCharType="begin"/>
+            </w:r>
+            <w:r>
+              <w:rPr>
+                <w:noProof/>
+                <w:webHidden/>
+              </w:rPr>
+              <w:instrText xml:space="preserve"> PAGEREF _Toc210548739 \h </w:instrText>
+            </w:r>
+            <w:r>
+              <w:rPr>
+                <w:noProof/>
+                <w:webHidden/>
+              </w:rPr>
+            </w:r>
+            <w:r>
+              <w:rPr>
+                <w:noProof/>
+                <w:webHidden/>
+              </w:rPr>
+              <w:fldChar w:fldCharType="separate"/>
+            </w:r>
+            <w:r>
+              <w:rPr>
+                <w:noProof/>
+                <w:webHidden/>
+              </w:rPr>
+              <w:t>7</w:t>
+            </w:r>
+            <w:r>
+              <w:rPr>
+                <w:noProof/>
+                <w:webHidden/>
+              </w:rPr>
+              <w:fldChar w:fldCharType="end"/>
+            </w:r>
+          </w:hyperlink>
+        </w:p>
+        <w:p>
+          <w:pPr>
+            <w:pStyle w:val="TOC3"/>
+            <w:tabs>
+              <w:tab w:val="left" w:pos="1200"/>
+              <w:tab w:val="right" w:leader="dot" w:pos="9062"/>
+            </w:tabs>
+            <w:rPr>
+              <w:rFonts w:eastAsiaTheme="minorEastAsia"/>
+              <w:noProof/>
+              <w:sz w:val="24"/>
+              <w:szCs w:val="24"/>
+              <w:lang w:eastAsia="nb-NO"/>
+            </w:rPr>
+          </w:pPr>
+          <w:hyperlink w:anchor="_Toc210548740" w:history="1">
+            <w:r>
+              <w:rPr>
+                <w:rStyle w:val="Hyperlink"/>
+                <w:noProof/>
+                <w:lang w:val="en-US"/>
+              </w:rPr>
+              <w:t>4.4.2</w:t>
+            </w:r>
+            <w:r>
+              <w:rPr>
+                <w:rFonts w:eastAsiaTheme="minorEastAsia"/>
+                <w:noProof/>
+                <w:sz w:val="24"/>
+                <w:szCs w:val="24"/>
+                <w:lang w:eastAsia="nb-NO"/>
+              </w:rPr>
+              <w:tab/>
+            </w:r>
+            <w:r>
+              <w:rPr>
+                <w:rStyle w:val="Hyperlink"/>
+                <w:noProof/>
+                <w:lang w:val="en-US"/>
+              </w:rPr>
+              <w:t>NUM_AES_CORES</w:t>
+            </w:r>
+            <w:r>
+              <w:rPr>
+                <w:noProof/>
+                <w:webHidden/>
+              </w:rPr>
+              <w:tab/>
+            </w:r>
+            <w:r>
+              <w:rPr>
+                <w:noProof/>
+                <w:webHidden/>
+              </w:rPr>
+              <w:fldChar w:fldCharType="begin"/>
+            </w:r>
+            <w:r>
+              <w:rPr>
+                <w:noProof/>
+                <w:webHidden/>
+              </w:rPr>
+              <w:instrText xml:space="preserve"> PAGEREF _Toc210548740 \h </w:instrText>
+            </w:r>
+            <w:r>
+              <w:rPr>
+                <w:noProof/>
+                <w:webHidden/>
+              </w:rPr>
+            </w:r>
+            <w:r>
+              <w:rPr>
+                <w:noProof/>
+                <w:webHidden/>
+              </w:rPr>
+              <w:fldChar w:fldCharType="separate"/>
+            </w:r>
+            <w:r>
+              <w:rPr>
+                <w:noProof/>
+                <w:webHidden/>
+              </w:rPr>
+              <w:t>7</w:t>
+            </w:r>
+            <w:r>
+              <w:rPr>
+                <w:noProof/>
+                <w:webHidden/>
+              </w:rPr>
+              <w:fldChar w:fldCharType="end"/>
+            </w:r>
+          </w:hyperlink>
+        </w:p>
+        <w:p>
+          <w:pPr>
+            <w:pStyle w:val="TOC3"/>
+            <w:tabs>
+              <w:tab w:val="left" w:pos="1200"/>
+              <w:tab w:val="right" w:leader="dot" w:pos="9062"/>
+            </w:tabs>
+            <w:rPr>
+              <w:rFonts w:eastAsiaTheme="minorEastAsia"/>
+              <w:noProof/>
+              <w:sz w:val="24"/>
+              <w:szCs w:val="24"/>
+              <w:lang w:eastAsia="nb-NO"/>
+            </w:rPr>
+          </w:pPr>
+          <w:hyperlink w:anchor="_Toc210548741" w:history="1">
+            <w:r>
+              <w:rPr>
+                <w:rStyle w:val="Hyperlink"/>
+                <w:noProof/>
+                <w:lang w:val="en-US"/>
+              </w:rPr>
+              <w:t>4.4.3</w:t>
+            </w:r>
+            <w:r>
+              <w:rPr>
+                <w:rFonts w:eastAsiaTheme="minorEastAsia"/>
+                <w:noProof/>
+                <w:sz w:val="24"/>
+                <w:szCs w:val="24"/>
+                <w:lang w:eastAsia="nb-NO"/>
+              </w:rPr>
+              <w:tab/>
+            </w:r>
+            <w:r>
+              <w:rPr>
+                <w:rStyle w:val="Hyperlink"/>
+                <w:noProof/>
+                <w:lang w:val="en-US"/>
+              </w:rPr>
+              <w:t>KEYSTREAM_BUFFER_SIZE</w:t>
+            </w:r>
+            <w:r>
+              <w:rPr>
+                <w:noProof/>
+                <w:webHidden/>
+              </w:rPr>
+              <w:tab/>
+            </w:r>
+            <w:r>
+              <w:rPr>
+                <w:noProof/>
+                <w:webHidden/>
+              </w:rPr>
+              <w:fldChar w:fldCharType="begin"/>
+            </w:r>
+            <w:r>
+              <w:rPr>
+                <w:noProof/>
+                <w:webHidden/>
+              </w:rPr>
+              <w:instrText xml:space="preserve"> PAGEREF _Toc210548741 \h </w:instrText>
+            </w:r>
+            <w:r>
+              <w:rPr>
+                <w:noProof/>
+                <w:webHidden/>
+              </w:rPr>
+            </w:r>
+            <w:r>
+              <w:rPr>
+                <w:noProof/>
+                <w:webHidden/>
+              </w:rPr>
+              <w:fldChar w:fldCharType="separate"/>
+            </w:r>
+            <w:r>
+              <w:rPr>
+                <w:noProof/>
+                <w:webHidden/>
+              </w:rPr>
+              <w:t>7</w:t>
+            </w:r>
+            <w:r>
+              <w:rPr>
+                <w:noProof/>
+                <w:webHidden/>
+              </w:rPr>
+              <w:fldChar w:fldCharType="end"/>
+            </w:r>
+          </w:hyperlink>
+        </w:p>
+        <w:p>
+          <w:pPr>
+            <w:pStyle w:val="TOC2"/>
+            <w:tabs>
+              <w:tab w:val="left" w:pos="960"/>
+              <w:tab w:val="right" w:leader="dot" w:pos="9062"/>
+            </w:tabs>
+            <w:rPr>
+              <w:rFonts w:eastAsiaTheme="minorEastAsia"/>
+              <w:noProof/>
+              <w:sz w:val="24"/>
+              <w:szCs w:val="24"/>
+              <w:lang w:eastAsia="nb-NO"/>
+            </w:rPr>
+          </w:pPr>
+          <w:hyperlink w:anchor="_Toc210548742" w:history="1">
+            <w:r>
+              <w:rPr>
+                <w:rStyle w:val="Hyperlink"/>
+                <w:noProof/>
+                <w:lang w:val="en-US"/>
+              </w:rPr>
+              <w:t>4.5</w:t>
+            </w:r>
+            <w:r>
+              <w:rPr>
+                <w:rFonts w:eastAsiaTheme="minorEastAsia"/>
+                <w:noProof/>
+                <w:sz w:val="24"/>
+                <w:szCs w:val="24"/>
+                <w:lang w:eastAsia="nb-NO"/>
+              </w:rPr>
+              <w:tab/>
+            </w:r>
+            <w:r>
+              <w:rPr>
+                <w:rStyle w:val="Hyperlink"/>
+                <w:noProof/>
+                <w:lang w:val="en-US"/>
+              </w:rPr>
+              <w:t>Performance and Utilization</w:t>
+            </w:r>
+            <w:r>
+              <w:rPr>
+                <w:noProof/>
+                <w:webHidden/>
+              </w:rPr>
+              <w:tab/>
+            </w:r>
+            <w:r>
+              <w:rPr>
+                <w:noProof/>
+                <w:webHidden/>
+              </w:rPr>
+              <w:fldChar w:fldCharType="begin"/>
+            </w:r>
+            <w:r>
+              <w:rPr>
+                <w:noProof/>
+                <w:webHidden/>
+              </w:rPr>
+              <w:instrText xml:space="preserve"> PAGEREF _Toc210548742 \h </w:instrText>
+            </w:r>
+            <w:r>
+              <w:rPr>
+                <w:noProof/>
+                <w:webHidden/>
+              </w:rPr>
+            </w:r>
+            <w:r>
+              <w:rPr>
+                <w:noProof/>
+                <w:webHidden/>
+              </w:rPr>
+              <w:fldChar w:fldCharType="separate"/>
+            </w:r>
+            <w:r>
+              <w:rPr>
+                <w:noProof/>
+                <w:webHidden/>
+              </w:rPr>
+              <w:t>8</w:t>
+            </w:r>
+            <w:r>
+              <w:rPr>
+                <w:noProof/>
+                <w:webHidden/>
+              </w:rPr>
+              <w:fldChar w:fldCharType="end"/>
+            </w:r>
+          </w:hyperlink>
+        </w:p>
+        <w:p>
+          <w:pPr>
+            <w:pStyle w:val="TOC3"/>
+            <w:tabs>
+              <w:tab w:val="left" w:pos="1200"/>
+              <w:tab w:val="right" w:leader="dot" w:pos="9062"/>
+            </w:tabs>
+            <w:rPr>
+              <w:rFonts w:eastAsiaTheme="minorEastAsia"/>
+              <w:noProof/>
+              <w:sz w:val="24"/>
+              <w:szCs w:val="24"/>
+              <w:lang w:eastAsia="nb-NO"/>
+            </w:rPr>
+          </w:pPr>
+          <w:hyperlink w:anchor="_Toc210548743" w:history="1">
+            <w:r>
+              <w:rPr>
+                <w:rStyle w:val="Hyperlink"/>
+                <w:noProof/>
+                <w:lang w:val="en-US"/>
+              </w:rPr>
+              <w:t>4.5.1</w:t>
+            </w:r>
+            <w:r>
+              <w:rPr>
+                <w:rFonts w:eastAsiaTheme="minorEastAsia"/>
+                <w:noProof/>
+                <w:sz w:val="24"/>
+                <w:szCs w:val="24"/>
+                <w:lang w:eastAsia="nb-NO"/>
+              </w:rPr>
+              <w:tab/>
+            </w:r>
+            <w:r>
+              <w:rPr>
+                <w:rStyle w:val="Hyperlink"/>
+                <w:noProof/>
+                <w:lang w:val="en-US"/>
+              </w:rPr>
               <w:t>Throughput considerations</w:t>
             </w:r>
             <w:r>
@@ -2234,7 +2601,7 @@
                 <w:noProof/>
                 <w:webHidden/>
               </w:rPr>
-              <w:instrText xml:space="preserve"> PAGEREF _Toc209884497 \h </w:instrText>
+              <w:instrText xml:space="preserve"> PAGEREF _Toc210548743 \h </w:instrText>
             </w:r>
             <w:r>
               <w:rPr>
@@ -2254,7 +2621,7 @@
                 <w:noProof/>
                 <w:webHidden/>
               </w:rPr>
-              <w:t>7</w:t>
+              <w:t>8</w:t>
             </w:r>
             <w:r>
               <w:rPr>
@@ -2280,7 +2647,7 @@
               <w:lang w:eastAsia="nb-NO"/>
             </w:rPr>
           </w:pPr>
-          <w:hyperlink w:anchor="_Toc209884498" w:history="1">
+          <w:hyperlink w:anchor="_Toc210548744" w:history="1">
             <w:r>
               <w:rPr>
                 <w:rStyle w:val="Hyperlink"/>
@@ -2326,7 +2693,7 @@
                 <w:noProof/>
                 <w:webHidden/>
               </w:rPr>
-              <w:instrText xml:space="preserve"> PAGEREF _Toc209884498 \h </w:instrText>
+              <w:instrText xml:space="preserve"> PAGEREF _Toc210548744 \h </w:instrText>
             </w:r>
             <w:r>
               <w:rPr>
@@ -2346,7 +2713,7 @@
                 <w:noProof/>
                 <w:webHidden/>
               </w:rPr>
-              <w:t>8</w:t>
+              <w:t>9</w:t>
             </w:r>
             <w:r>
               <w:rPr>
@@ -2372,7 +2739,7 @@
               <w:lang w:eastAsia="nb-NO"/>
             </w:rPr>
           </w:pPr>
-          <w:hyperlink w:anchor="_Toc209884499" w:history="1">
+          <w:hyperlink w:anchor="_Toc210548745" w:history="1">
             <w:r>
               <w:rPr>
                 <w:rStyle w:val="Hyperlink"/>
@@ -2418,7 +2785,7 @@
                 <w:noProof/>
                 <w:webHidden/>
               </w:rPr>
-              <w:instrText xml:space="preserve"> PAGEREF _Toc209884499 \h </w:instrText>
+              <w:instrText xml:space="preserve"> PAGEREF _Toc210548745 \h </w:instrText>
             </w:r>
             <w:r>
               <w:rPr>
@@ -2438,7 +2805,7 @@
                 <w:noProof/>
                 <w:webHidden/>
               </w:rPr>
-              <w:t>9</w:t>
+              <w:t>10</w:t>
             </w:r>
             <w:r>
               <w:rPr>
@@ -2491,7 +2858,7 @@
           <w:lang w:val="en-US"/>
         </w:rPr>
       </w:pPr>
-      <w:bookmarkStart w:id="0" w:name="_Toc209884482"/>
+      <w:bookmarkStart w:id="0" w:name="_Toc210548724"/>
       <w:r>
         <w:rPr>
           <w:lang w:val="en-US"/>
@@ -2530,7 +2897,21 @@
         <w:rPr>
           <w:lang w:val="en-US"/>
         </w:rPr>
-        <w:t xml:space="preserve"> The design exposes generics for tailoring the design to the users needs</w:t>
+        <w:t xml:space="preserve"> The design exposes generics for tailoring the design to the </w:t>
+      </w:r>
+      <w:proofErr w:type="spellStart"/>
+      <w:r>
+        <w:rPr>
+          <w:lang w:val="en-US"/>
+        </w:rPr>
+        <w:t>users</w:t>
+      </w:r>
+      <w:proofErr w:type="spellEnd"/>
+      <w:r>
+        <w:rPr>
+          <w:lang w:val="en-US"/>
+        </w:rPr>
+        <w:t xml:space="preserve"> needs</w:t>
       </w:r>
       <w:r>
         <w:rPr>
@@ -2546,7 +2927,7 @@
           <w:lang w:val="en-US"/>
         </w:rPr>
       </w:pPr>
-      <w:bookmarkStart w:id="1" w:name="_Toc209884483"/>
+      <w:bookmarkStart w:id="1" w:name="_Toc210548725"/>
       <w:r>
         <w:rPr>
           <w:lang w:val="en-US"/>
@@ -2570,7 +2951,13 @@
         <w:rPr>
           <w:lang w:val="en-US"/>
         </w:rPr>
-        <w:t>A ready-made FPGA CTR encryption/decryption solution.</w:t>
+        <w:t>A ready-made FPGA CTR encryption/decryption solution</w:t>
+      </w:r>
+      <w:r>
+        <w:rPr>
+          <w:lang w:val="en-US"/>
+        </w:rPr>
+        <w:t xml:space="preserve"> with built-in keygen.</w:t>
       </w:r>
     </w:p>
     <w:p>
@@ -2588,7 +2975,31 @@
         <w:rPr>
           <w:lang w:val="en-US"/>
         </w:rPr>
-        <w:t>A compile-time customizable CTR Counter Width.</w:t>
+        <w:t xml:space="preserve">AXI4-Lite interface that allows for </w:t>
+      </w:r>
+      <w:r>
+        <w:rPr>
+          <w:lang w:val="en-US"/>
+        </w:rPr>
+        <w:t>c</w:t>
+      </w:r>
+      <w:r>
+        <w:rPr>
+          <w:lang w:val="en-US"/>
+        </w:rPr>
+        <w:t>onfigur</w:t>
+      </w:r>
+      <w:r>
+        <w:rPr>
+          <w:lang w:val="en-US"/>
+        </w:rPr>
+        <w:t>ing and re</w:t>
+      </w:r>
+      <w:r>
+        <w:rPr>
+          <w:lang w:val="en-US"/>
+        </w:rPr>
+        <w:t>configuring the key and IV.</w:t>
       </w:r>
     </w:p>
     <w:p>
@@ -2606,13 +3017,7 @@
         <w:rPr>
           <w:lang w:val="en-US"/>
         </w:rPr>
-        <w:t>128-bit AXI4-Stream interfaces for the plaintext and ciphertext</w:t>
-      </w:r>
-      <w:r>
-        <w:rPr>
-          <w:lang w:val="en-US"/>
-        </w:rPr>
-        <w:t>.</w:t>
+        <w:t>128-bit AXI4-Stream interfaces for the plaintext and ciphertext.</w:t>
       </w:r>
     </w:p>
     <w:p>
@@ -2630,7 +3035,7 @@
         <w:rPr>
           <w:lang w:val="en-US"/>
         </w:rPr>
-        <w:t>AXI4-Lite interface that allows for reconfiguration of the key and IV in use.</w:t>
+        <w:t>A compile-time customizable CTR Counter Width.</w:t>
       </w:r>
     </w:p>
     <w:p>
@@ -2666,7 +3071,49 @@
         <w:rPr>
           <w:lang w:val="en-US"/>
         </w:rPr>
-        <w:t>A keystream buffer for avoiding throughput loss imposed by wait-cycles when using AXI4-Stream Data Width Convertors on he input or output.</w:t>
+        <w:t>A</w:t>
+      </w:r>
+      <w:r>
+        <w:rPr>
+          <w:lang w:val="en-US"/>
+        </w:rPr>
+        <w:t>n optional, configurable</w:t>
+      </w:r>
+      <w:r>
+        <w:rPr>
+          <w:lang w:val="en-US"/>
+        </w:rPr>
+        <w:t xml:space="preserve"> keystream buffer for </w:t>
+      </w:r>
+      <w:r>
+        <w:rPr>
+          <w:lang w:val="en-US"/>
+        </w:rPr>
+        <w:t>precomputing keystream blocks to be ready when plaintext data arrives</w:t>
+      </w:r>
+      <w:r>
+        <w:rPr>
+          <w:lang w:val="en-US"/>
+        </w:rPr>
+        <w:t>, and for a</w:t>
+      </w:r>
+      <w:r>
+        <w:rPr>
+          <w:lang w:val="en-US"/>
+        </w:rPr>
+        <w:t xml:space="preserve">voiding throughput loss imposed by wait-cycles when using AXI4-Stream Data Width Convertors on </w:t>
+      </w:r>
+      <w:r>
+        <w:rPr>
+          <w:lang w:val="en-US"/>
+        </w:rPr>
+        <w:t>t</w:t>
+      </w:r>
+      <w:r>
+        <w:rPr>
+          <w:lang w:val="en-US"/>
+        </w:rPr>
+        <w:t>he input or output.</w:t>
       </w:r>
     </w:p>
     <w:p>
@@ -2689,7 +3136,7 @@
           <w:lang w:val="en-US"/>
         </w:rPr>
       </w:pPr>
-      <w:bookmarkStart w:id="2" w:name="_Toc209884484"/>
+      <w:bookmarkStart w:id="2" w:name="_Toc210548726"/>
       <w:r>
         <w:rPr>
           <w:lang w:val="en-US"/>
@@ -2712,7 +3159,7 @@
           <w:lang w:val="en-US"/>
         </w:rPr>
       </w:pPr>
-      <w:bookmarkStart w:id="3" w:name="_Toc209884485"/>
+      <w:bookmarkStart w:id="3" w:name="_Toc210548727"/>
       <w:r>
         <w:rPr>
           <w:lang w:val="en-US"/>
@@ -2749,7 +3196,19 @@
         <w:rPr>
           <w:lang w:val="en-US"/>
         </w:rPr>
-        <w:t>(128 bits with AES). The IV is divided into nonce and a counter.</w:t>
+        <w:t xml:space="preserve">(128 bits with AES). The IV is divided into </w:t>
+      </w:r>
+      <w:r>
+        <w:rPr>
+          <w:lang w:val="en-US"/>
+        </w:rPr>
+        <w:t xml:space="preserve">a </w:t>
+      </w:r>
+      <w:r>
+        <w:rPr>
+          <w:lang w:val="en-US"/>
+        </w:rPr>
+        <w:t>nonce and a counter.</w:t>
       </w:r>
       <w:r>
         <w:rPr>
@@ -2773,7 +3232,19 @@
         <w:rPr>
           <w:lang w:val="en-US"/>
         </w:rPr>
-        <w:t xml:space="preserve"> The main two things to keep in mind when using CTR is:</w:t>
+        <w:t xml:space="preserve"> The main two </w:t>
+      </w:r>
+      <w:r>
+        <w:rPr>
+          <w:lang w:val="en-US"/>
+        </w:rPr>
+        <w:t>considerations</w:t>
+      </w:r>
+      <w:r>
+        <w:rPr>
+          <w:lang w:val="en-US"/>
+        </w:rPr>
+        <w:t xml:space="preserve"> when using CTR is:</w:t>
       </w:r>
     </w:p>
     <w:p>
@@ -2791,25 +3262,7 @@
         <w:rPr>
           <w:lang w:val="en-US"/>
         </w:rPr>
-        <w:t xml:space="preserve">The </w:t>
-      </w:r>
-      <w:r>
-        <w:rPr>
-          <w:lang w:val="en-US"/>
-        </w:rPr>
-        <w:t xml:space="preserve">same </w:t>
-      </w:r>
-      <w:r>
-        <w:rPr>
-          <w:lang w:val="en-US"/>
-        </w:rPr>
-        <w:t xml:space="preserve">key/nonce pair should never be </w:t>
-      </w:r>
-      <w:r>
-        <w:rPr>
-          <w:lang w:val="en-US"/>
-        </w:rPr>
-        <w:t>reused for more than one plaintext stream.</w:t>
+        <w:t>The same key/nonce pair should never be reused for more than one plaintext stream.</w:t>
       </w:r>
     </w:p>
     <w:p>
@@ -2827,7 +3280,19 @@
         <w:rPr>
           <w:lang w:val="en-US"/>
         </w:rPr>
-        <w:t xml:space="preserve">With a given key/nonce pair, you should never encrypt more than </w:t>
+        <w:t xml:space="preserve">With a given key/nonce pair, </w:t>
+      </w:r>
+      <w:r>
+        <w:rPr>
+          <w:lang w:val="en-US"/>
+        </w:rPr>
+        <w:t>one</w:t>
+      </w:r>
+      <w:r>
+        <w:rPr>
+          <w:lang w:val="en-US"/>
+        </w:rPr>
+        <w:t xml:space="preserve"> should never encrypt more than </w:t>
       </w:r>
       <m:oMath>
         <m:sSup>
@@ -2855,7 +3320,14 @@
                 <w:rFonts w:ascii="Cambria Math" w:hAnsi="Cambria Math"/>
                 <w:lang w:val="en-US"/>
               </w:rPr>
-              <m:t>CL</m:t>
+              <m:t>C</m:t>
+            </m:r>
+            <m:r>
+              <w:rPr>
+                <w:rFonts w:ascii="Cambria Math" w:hAnsi="Cambria Math"/>
+                <w:lang w:val="en-US"/>
+              </w:rPr>
+              <m:t>W</m:t>
             </m:r>
           </m:sup>
         </m:sSup>
@@ -2865,7 +3337,35 @@
           <w:rFonts w:eastAsiaTheme="minorEastAsia"/>
           <w:lang w:val="en-US"/>
         </w:rPr>
-        <w:t xml:space="preserve"> AES-blocks, where CL is the Counter Length (bits). Since each AES-block is 128 bits, this equates to 68 GB with a 32-bit counter.</w:t>
+        <w:t xml:space="preserve"> AES-blocks, where C</w:t>
+      </w:r>
+      <w:r>
+        <w:rPr>
+          <w:rFonts w:eastAsiaTheme="minorEastAsia"/>
+          <w:lang w:val="en-US"/>
+        </w:rPr>
+        <w:t>W</w:t>
+      </w:r>
+      <w:r>
+        <w:rPr>
+          <w:rFonts w:eastAsiaTheme="minorEastAsia"/>
+          <w:lang w:val="en-US"/>
+        </w:rPr>
+        <w:t xml:space="preserve"> is the Counter </w:t>
+      </w:r>
+      <w:r>
+        <w:rPr>
+          <w:rFonts w:eastAsiaTheme="minorEastAsia"/>
+          <w:lang w:val="en-US"/>
+        </w:rPr>
+        <w:t xml:space="preserve">Width in </w:t>
+      </w:r>
+      <w:r>
+        <w:rPr>
+          <w:rFonts w:eastAsiaTheme="minorEastAsia"/>
+          <w:lang w:val="en-US"/>
+        </w:rPr>
+        <w:t>bits. Since each AES-block is 128 bits, this equates to 68 GB with a 32-bit counter.</w:t>
       </w:r>
     </w:p>
     <w:p>
@@ -2878,7 +3378,43 @@
         <w:rPr>
           <w:lang w:val="en-US"/>
         </w:rPr>
-        <w:t>Failure to adhere to any of these requirements will result in a critical security violation. Furthermore, keep in mind that while CTR provides excellent data confidentiality, it lacks any form of authentication, so we cannot detect if the ciphertext is tampered with.</w:t>
+        <w:t xml:space="preserve">Failure to adhere to any of these requirements will result in a critical security violation. Furthermore, </w:t>
+      </w:r>
+      <w:r>
+        <w:rPr>
+          <w:lang w:val="en-US"/>
+        </w:rPr>
+        <w:t xml:space="preserve">while </w:t>
+      </w:r>
+      <w:r>
+        <w:rPr>
+          <w:lang w:val="en-US"/>
+        </w:rPr>
+        <w:t xml:space="preserve">CTR provides excellent data confidentiality, it lacks any form of authentication, </w:t>
+      </w:r>
+      <w:r>
+        <w:rPr>
+          <w:lang w:val="en-US"/>
+        </w:rPr>
+        <w:t>and</w:t>
+      </w:r>
+      <w:r>
+        <w:rPr>
+          <w:lang w:val="en-US"/>
+        </w:rPr>
+        <w:t xml:space="preserve"> </w:t>
+      </w:r>
+      <w:r>
+        <w:rPr>
+          <w:lang w:val="en-US"/>
+        </w:rPr>
+        <w:t xml:space="preserve">thus </w:t>
+      </w:r>
+      <w:r>
+        <w:rPr>
+          <w:lang w:val="en-US"/>
+        </w:rPr>
+        <w:t>cannot detect if the ciphertext is tampered with.</w:t>
       </w:r>
     </w:p>
     <w:p>
@@ -2888,7 +3424,7 @@
           <w:lang w:val="en-US"/>
         </w:rPr>
       </w:pPr>
-      <w:bookmarkStart w:id="4" w:name="_Toc209884486"/>
+      <w:bookmarkStart w:id="4" w:name="_Toc210548728"/>
       <w:r>
         <w:rPr>
           <w:lang w:val="en-US"/>
@@ -2921,25 +3457,70 @@
         <w:rPr>
           <w:lang w:val="en-US"/>
         </w:rPr>
-        <w:t xml:space="preserve"> from the key and IV. The ciphertext is the keystream XOR </w:t>
-      </w:r>
-      <w:r>
-        <w:rPr>
-          <w:lang w:val="en-US"/>
-        </w:rPr>
-        <w:t>plaintext. The keystream is generated in blocks of 128 bits/16 bytes. To generate the first block, the (once||counter) is sent into the AES Core. To generate the second keystream block, the (nonce||counter+1) is sent as inputs to the AES Core, and (nonce||counter+2) for the third block, etc. An illustration of this is provided below.</w:t>
-      </w:r>
-      <w:r>
-        <w:rPr>
-          <w:lang w:val="en-US"/>
-        </w:rPr>
-        <w:t xml:space="preserve"> </w:t>
-      </w:r>
-      <w:r>
-        <w:rPr>
-          <w:lang w:val="en-US"/>
-        </w:rPr>
-        <w:t>A common choice is to set the initial counter value to 0 at the start of the encryption, but other initial values for the counter are also allowed.</w:t>
+        <w:t xml:space="preserve"> from the key and IV. </w:t>
+      </w:r>
+      <m:oMath>
+        <m:r>
+          <w:rPr>
+            <w:rFonts w:ascii="Cambria Math" w:hAnsi="Cambria Math"/>
+            <w:lang w:val="en-US"/>
+          </w:rPr>
+          <m:t>Ciphertext = Keystream XOR Plaintext</m:t>
+        </m:r>
+      </m:oMath>
+      <w:r>
+        <w:rPr>
+          <w:lang w:val="en-US"/>
+        </w:rPr>
+        <w:t>. The keystream is generated in blocks of 128 bits/16 bytes. To generate the first block, the (once||counter) is sent into the AES Core</w:t>
+      </w:r>
+      <w:r>
+        <w:rPr>
+          <w:lang w:val="en-US"/>
+        </w:rPr>
+        <w:t>, and to get the second block</w:t>
+      </w:r>
+      <w:r>
+        <w:rPr>
+          <w:lang w:val="en-US"/>
+        </w:rPr>
+        <w:t xml:space="preserve">, the (nonce||counter+1) is </w:t>
+      </w:r>
+      <w:r>
+        <w:rPr>
+          <w:lang w:val="en-US"/>
+        </w:rPr>
+        <w:t xml:space="preserve">used </w:t>
+      </w:r>
+      <w:r>
+        <w:rPr>
+          <w:lang w:val="en-US"/>
+        </w:rPr>
+        <w:t xml:space="preserve">as inputs, and (nonce||counter+2) for the third block, etc. An illustration of this is provided below. A common choice is to set the initial counter value to 0 at the start of the encryption, but other initial </w:t>
+      </w:r>
+      <w:r>
+        <w:rPr>
+          <w:lang w:val="en-US"/>
+        </w:rPr>
+        <w:t xml:space="preserve">counter </w:t>
+      </w:r>
+      <w:r>
+        <w:rPr>
+          <w:lang w:val="en-US"/>
+        </w:rPr>
+        <w:t xml:space="preserve">values </w:t>
+      </w:r>
+      <w:r>
+        <w:rPr>
+          <w:lang w:val="en-US"/>
+        </w:rPr>
+        <w:t xml:space="preserve">are </w:t>
+      </w:r>
+      <w:r>
+        <w:rPr>
+          <w:lang w:val="en-US"/>
+        </w:rPr>
+        <w:t>allowed.</w:t>
       </w:r>
     </w:p>
     <w:p>
@@ -2952,7 +3533,34 @@
         <w:rPr>
           <w:lang w:val="en-US"/>
         </w:rPr>
-        <w:t>To decrypt the ciphertext, the exact same procedure is used as when encrypting. The plaintext is now keystream XOR ciphertext. In mathematical terms, one can write this as:</w:t>
+        <w:t xml:space="preserve">To decrypt the ciphertext, the exact same procedure is used as when encrypting. </w:t>
+      </w:r>
+      <m:oMath>
+        <m:r>
+          <w:rPr>
+            <w:rFonts w:ascii="Cambria Math" w:hAnsi="Cambria Math"/>
+            <w:lang w:val="en-US"/>
+          </w:rPr>
+          <m:t>Plaintext=Keystream XOR Ciphertext</m:t>
+        </m:r>
+      </m:oMath>
+      <w:r>
+        <w:rPr>
+          <w:lang w:val="en-US"/>
+        </w:rPr>
+        <w:t>. In mathematical terms,</w:t>
+      </w:r>
+      <w:r>
+        <w:rPr>
+          <w:lang w:val="en-US"/>
+        </w:rPr>
+        <w:t xml:space="preserve"> this means that encryption and decryption are symmetric operations</w:t>
+      </w:r>
+      <w:r>
+        <w:rPr>
+          <w:lang w:val="en-US"/>
+        </w:rPr>
+        <w:t>:</w:t>
       </w:r>
     </w:p>
     <w:p>
@@ -3036,13 +3644,19 @@
           <w:rFonts w:eastAsiaTheme="minorEastAsia"/>
           <w:lang w:val="en-US"/>
         </w:rPr>
-        <w:t>This symmetry between encryption and decryption means that the same hardware instance can be used for both encryption and decryption without modification, and even without switching operation mode.</w:t>
+        <w:t>This symmetry between encryption and decryption means that the same hardware instance can be used for both encryption and decryption without modification, even without switching operation mode.</w:t>
       </w:r>
     </w:p>
     <w:p>
+      <w:pPr>
+        <w:rPr>
+          <w:lang w:val="en-US"/>
+        </w:rPr>
+      </w:pPr>
       <w:r>
         <w:rPr>
           <w:noProof/>
+          <w:lang w:val="en-US"/>
         </w:rPr>
         <w:drawing>
           <wp:inline distT="0" distB="0" distL="0" distR="0" wp14:anchorId="60F6555F" wp14:editId="29AB30D9">
@@ -3095,6 +3709,9 @@
         <w:t xml:space="preserve">Figure </w:t>
       </w:r>
       <w:r>
+        <w:rPr>
+          <w:lang w:val="en-US"/>
+        </w:rPr>
         <w:fldChar w:fldCharType="begin"/>
       </w:r>
       <w:r>
@@ -3104,6 +3721,9 @@
         <w:instrText xml:space="preserve"> SEQ Figure \* ARABIC </w:instrText>
       </w:r>
       <w:r>
+        <w:rPr>
+          <w:lang w:val="en-US"/>
+        </w:rPr>
         <w:fldChar w:fldCharType="separate"/>
       </w:r>
       <w:r>
@@ -3114,19 +3734,16 @@
         <w:t>1</w:t>
       </w:r>
       <w:r>
+        <w:rPr>
+          <w:lang w:val="en-US"/>
+        </w:rPr>
         <w:fldChar w:fldCharType="end"/>
       </w:r>
       <w:r>
         <w:rPr>
           <w:lang w:val="en-US"/>
         </w:rPr>
-        <w:t>: The workings o</w:t>
-      </w:r>
-      <w:r>
-        <w:rPr>
-          <w:lang w:val="en-US"/>
-        </w:rPr>
-        <w:t>f CTR-mode encryption illustrated</w:t>
+        <w:t>: The workings of CTR-mode encryption illustrated</w:t>
       </w:r>
       <w:r>
         <w:rPr>
@@ -3179,13 +3796,6 @@
         </w:rPr>
         <w:t>].</w:t>
       </w:r>
-    </w:p>
-    <w:p>
-      <w:pPr>
-        <w:rPr>
-          <w:lang w:val="en-US"/>
-        </w:rPr>
-      </w:pPr>
     </w:p>
     <w:p>
       <w:pPr>
@@ -3207,7 +3817,7 @@
           <w:lang w:val="en-US"/>
         </w:rPr>
       </w:pPr>
-      <w:bookmarkStart w:id="5" w:name="_Toc209884487"/>
+      <w:bookmarkStart w:id="5" w:name="_Toc210548729"/>
       <w:r>
         <w:rPr>
           <w:lang w:val="en-US"/>
@@ -3219,7 +3829,13 @@
         <w:rPr>
           <w:lang w:val="en-US"/>
         </w:rPr>
-        <w:t>VHDL Implementation</w:t>
+        <w:t>Implement</w:t>
+      </w:r>
+      <w:r>
+        <w:rPr>
+          <w:lang w:val="en-US"/>
+        </w:rPr>
+        <w:t>ed Design</w:t>
       </w:r>
       <w:bookmarkEnd w:id="5"/>
     </w:p>
@@ -3230,7 +3846,7 @@
           <w:lang w:val="en-US"/>
         </w:rPr>
       </w:pPr>
-      <w:bookmarkStart w:id="6" w:name="_Toc209884488"/>
+      <w:bookmarkStart w:id="6" w:name="_Toc210548730"/>
       <w:r>
         <w:rPr>
           <w:lang w:val="en-US"/>
@@ -3346,10 +3962,14 @@
       <w:pPr>
         <w:keepNext/>
         <w:jc w:val="center"/>
+        <w:rPr>
+          <w:lang w:val="en-US"/>
+        </w:rPr>
       </w:pPr>
       <w:r>
         <w:rPr>
           <w:noProof/>
+          <w:lang w:val="en-US"/>
         </w:rPr>
         <w:drawing>
           <wp:inline distT="0" distB="0" distL="0" distR="0" wp14:anchorId="3484C711" wp14:editId="37AA69BB">
@@ -3413,6 +4033,9 @@
         <w:t xml:space="preserve">Figure </w:t>
       </w:r>
       <w:r>
+        <w:rPr>
+          <w:lang w:val="en-US"/>
+        </w:rPr>
         <w:fldChar w:fldCharType="begin"/>
       </w:r>
       <w:r>
@@ -3422,6 +4045,9 @@
         <w:instrText xml:space="preserve"> SEQ Figure \* ARABIC </w:instrText>
       </w:r>
       <w:r>
+        <w:rPr>
+          <w:lang w:val="en-US"/>
+        </w:rPr>
         <w:fldChar w:fldCharType="separate"/>
       </w:r>
       <w:r>
@@ -3432,6 +4058,9 @@
         <w:t>2</w:t>
       </w:r>
       <w:r>
+        <w:rPr>
+          <w:lang w:val="en-US"/>
+        </w:rPr>
         <w:fldChar w:fldCharType="end"/>
       </w:r>
       <w:bookmarkEnd w:id="7"/>
@@ -3439,13 +4068,19 @@
         <w:rPr>
           <w:lang w:val="en-US"/>
         </w:rPr>
-        <w:t>: Illustration of t</w:t>
-      </w:r>
-      <w:r>
-        <w:rPr>
-          <w:lang w:val="en-US"/>
-        </w:rPr>
-        <w:t>he ports and interfaces for the AES-256-CTR core.</w:t>
+        <w:t xml:space="preserve">: Illustration of the ports and interfaces for the AES-256-CTR </w:t>
+      </w:r>
+      <w:r>
+        <w:rPr>
+          <w:lang w:val="en-US"/>
+        </w:rPr>
+        <w:t>C</w:t>
+      </w:r>
+      <w:r>
+        <w:rPr>
+          <w:lang w:val="en-US"/>
+        </w:rPr>
+        <w:t>ore.</w:t>
       </w:r>
     </w:p>
     <w:p>
@@ -3767,7 +4402,7 @@
         </w:rPr>
       </w:pPr>
       <w:bookmarkStart w:id="8" w:name="_Ref209882462"/>
-      <w:bookmarkStart w:id="9" w:name="_Toc209884489"/>
+      <w:bookmarkStart w:id="9" w:name="_Toc210548731"/>
       <w:r>
         <w:rPr>
           <w:lang w:val="en-US"/>
@@ -5298,26 +5933,7 @@
               <w:rPr>
                 <w:lang w:val="en-US"/>
               </w:rPr>
-              <w:br/>
-              <w:t xml:space="preserve">This </w:t>
-            </w:r>
-            <w:r>
-              <w:rPr>
-                <w:lang w:val="en-US"/>
-              </w:rPr>
-              <w:t>will contain the counter</w:t>
-            </w:r>
-            <w:r>
-              <w:rPr>
-                <w:lang w:val="en-US"/>
-              </w:rPr>
-              <w:t>-part of the IV</w:t>
-            </w:r>
-            <w:r>
-              <w:rPr>
-                <w:lang w:val="en-US"/>
-              </w:rPr>
-              <w:t>, though parts 1-3 may also contain the counter if the counter width exceeds 32.</w:t>
+              <w:t xml:space="preserve"> Contains the counter.</w:t>
             </w:r>
           </w:p>
         </w:tc>
@@ -5650,7 +6266,7 @@
         </w:rPr>
       </w:pPr>
       <w:bookmarkStart w:id="10" w:name="_Ref209882875"/>
-      <w:bookmarkStart w:id="11" w:name="_Toc209884490"/>
+      <w:bookmarkStart w:id="11" w:name="_Toc210548732"/>
       <w:r>
         <w:rPr>
           <w:lang w:val="en-US"/>
@@ -5664,23 +6280,27 @@
       <w:pPr>
         <w:rPr>
           <w:rStyle w:val="BookTitle"/>
+          <w:lang w:val="en-US"/>
         </w:rPr>
       </w:pPr>
       <w:r>
         <w:rPr>
           <w:rStyle w:val="BookTitle"/>
+          <w:lang w:val="en-US"/>
         </w:rPr>
         <w:t>Con</w:t>
       </w:r>
       <w:r>
         <w:rPr>
           <w:rStyle w:val="BookTitle"/>
+          <w:lang w:val="en-US"/>
         </w:rPr>
         <w:t>trol</w:t>
       </w:r>
       <w:r>
         <w:rPr>
           <w:rStyle w:val="BookTitle"/>
+          <w:lang w:val="en-US"/>
         </w:rPr>
         <w:t xml:space="preserve"> Register</w:t>
       </w:r>
@@ -5963,11 +6583,13 @@
       <w:pPr>
         <w:rPr>
           <w:rStyle w:val="BookTitle"/>
+          <w:lang w:val="en-US"/>
         </w:rPr>
       </w:pPr>
       <w:r>
         <w:rPr>
           <w:rStyle w:val="BookTitle"/>
+          <w:lang w:val="en-US"/>
         </w:rPr>
         <w:t>Status Register</w:t>
       </w:r>
@@ -6228,7 +6850,7 @@
       </w:pPr>
       <w:bookmarkStart w:id="12" w:name="_Ref209882466"/>
       <w:bookmarkStart w:id="13" w:name="_Ref209882877"/>
-      <w:bookmarkStart w:id="14" w:name="_Toc209884491"/>
+      <w:bookmarkStart w:id="14" w:name="_Toc210548733"/>
       <w:r>
         <w:rPr>
           <w:lang w:val="en-US"/>
@@ -6254,7 +6876,7 @@
         </w:rPr>
       </w:pPr>
       <w:bookmarkStart w:id="15" w:name="_Ref209026463"/>
-      <w:bookmarkStart w:id="16" w:name="_Toc209884492"/>
+      <w:bookmarkStart w:id="16" w:name="_Toc210548734"/>
       <w:r>
         <w:rPr>
           <w:lang w:val="en-US"/>
@@ -6345,134 +6967,136 @@
         <w:rPr>
           <w:rStyle w:val="MonospaceChar"/>
         </w:rPr>
-        <w:t>key_</w:t>
-      </w:r>
+        <w:t>key_ready</w:t>
+      </w:r>
+      <w:proofErr w:type="spellEnd"/>
+      <w:r>
+        <w:rPr>
+          <w:lang w:val="en-US"/>
+        </w:rPr>
+        <w:t xml:space="preserve"> in the status register is immediately set to 0</w:t>
+      </w:r>
+      <w:r>
+        <w:rPr>
+          <w:lang w:val="en-US"/>
+        </w:rPr>
+        <w:t xml:space="preserve">. When </w:t>
+      </w:r>
+      <w:proofErr w:type="spellStart"/>
       <w:r>
         <w:rPr>
           <w:rStyle w:val="MonospaceChar"/>
         </w:rPr>
-        <w:t>ready</w:t>
+        <w:t>load_key_and_iv</w:t>
       </w:r>
       <w:proofErr w:type="spellEnd"/>
       <w:r>
         <w:rPr>
           <w:lang w:val="en-US"/>
         </w:rPr>
-        <w:t xml:space="preserve"> in the status register is immediately set to 0</w:t>
-      </w:r>
-      <w:r>
-        <w:rPr>
-          <w:lang w:val="en-US"/>
-        </w:rPr>
-        <w:t xml:space="preserve">. When </w:t>
+        <w:t xml:space="preserve"> is de-asserted, the key and IV pair are loaded </w:t>
+      </w:r>
+      <w:r>
+        <w:rPr>
+          <w:lang w:val="en-US"/>
+        </w:rPr>
+        <w:t xml:space="preserve">into the device </w:t>
+      </w:r>
+      <w:r>
+        <w:rPr>
+          <w:lang w:val="en-US"/>
+        </w:rPr>
+        <w:t>and key expansion starts.</w:t>
+      </w:r>
+      <w:r>
+        <w:rPr>
+          <w:lang w:val="en-US"/>
+        </w:rPr>
+        <w:t xml:space="preserve"> When the k</w:t>
+      </w:r>
+      <w:r>
+        <w:rPr>
+          <w:lang w:val="en-US"/>
+        </w:rPr>
+        <w:t xml:space="preserve">ey expansion </w:t>
+      </w:r>
+      <w:r>
+        <w:rPr>
+          <w:lang w:val="en-US"/>
+        </w:rPr>
+        <w:t xml:space="preserve">completes after </w:t>
+      </w:r>
+      <w:r>
+        <w:rPr>
+          <w:lang w:val="en-US"/>
+        </w:rPr>
+        <w:t>84 clock cycles</w:t>
+      </w:r>
+      <w:r>
+        <w:rPr>
+          <w:lang w:val="en-US"/>
+        </w:rPr>
+        <w:t xml:space="preserve">, the </w:t>
       </w:r>
       <w:proofErr w:type="spellStart"/>
       <w:r>
         <w:rPr>
           <w:rStyle w:val="MonospaceChar"/>
         </w:rPr>
-        <w:t>load_key_and_iv</w:t>
+        <w:t>key_ready</w:t>
       </w:r>
       <w:proofErr w:type="spellEnd"/>
       <w:r>
         <w:rPr>
           <w:lang w:val="en-US"/>
         </w:rPr>
-        <w:t xml:space="preserve"> is de-asserted, the key and IV pair are loaded </w:t>
-      </w:r>
-      <w:r>
-        <w:rPr>
-          <w:lang w:val="en-US"/>
-        </w:rPr>
-        <w:t xml:space="preserve">into the device </w:t>
-      </w:r>
-      <w:r>
-        <w:rPr>
-          <w:lang w:val="en-US"/>
-        </w:rPr>
-        <w:t>and key expansion starts.</w:t>
-      </w:r>
-      <w:r>
-        <w:rPr>
-          <w:lang w:val="en-US"/>
-        </w:rPr>
-        <w:t xml:space="preserve"> When the k</w:t>
-      </w:r>
-      <w:r>
-        <w:rPr>
-          <w:lang w:val="en-US"/>
-        </w:rPr>
-        <w:t xml:space="preserve">ey expansion </w:t>
-      </w:r>
-      <w:r>
-        <w:rPr>
-          <w:lang w:val="en-US"/>
-        </w:rPr>
-        <w:t xml:space="preserve">completes after </w:t>
-      </w:r>
-      <w:r>
-        <w:rPr>
-          <w:lang w:val="en-US"/>
-        </w:rPr>
-        <w:t>84 clock cycles</w:t>
-      </w:r>
-      <w:r>
-        <w:rPr>
-          <w:lang w:val="en-US"/>
-        </w:rPr>
-        <w:t xml:space="preserve">, the </w:t>
+        <w:t xml:space="preserve"> signal in the status register is set to 1 and the AES core is ready for encrypting/decrypting.</w:t>
+      </w:r>
+      <w:r>
+        <w:rPr>
+          <w:lang w:val="en-US"/>
+        </w:rPr>
+        <w:t xml:space="preserve"> The</w:t>
+      </w:r>
+      <w:r>
+        <w:rPr>
+          <w:lang w:val="en-US"/>
+        </w:rPr>
+        <w:t xml:space="preserve"> AXI registers containing the key can now be set to zero</w:t>
+      </w:r>
+      <w:r>
+        <w:rPr>
+          <w:lang w:val="en-US"/>
+        </w:rPr>
+        <w:t xml:space="preserve">, as they are unused until </w:t>
       </w:r>
       <w:proofErr w:type="spellStart"/>
       <w:r>
         <w:rPr>
           <w:rStyle w:val="MonospaceChar"/>
         </w:rPr>
-        <w:t>key_</w:t>
-      </w:r>
+        <w:t>load_key_and_</w:t>
+      </w:r>
+      <w:proofErr w:type="gramStart"/>
       <w:r>
         <w:rPr>
           <w:rStyle w:val="MonospaceChar"/>
         </w:rPr>
-        <w:t>ready</w:t>
+        <w:t>iv</w:t>
       </w:r>
       <w:proofErr w:type="spellEnd"/>
       <w:r>
         <w:rPr>
           <w:lang w:val="en-US"/>
         </w:rPr>
-        <w:t xml:space="preserve"> signal in the status register is set to 1 and the AES core is ready for encrypting/decrypting.</w:t>
-      </w:r>
-      <w:r>
-        <w:rPr>
-          <w:lang w:val="en-US"/>
-        </w:rPr>
-        <w:t xml:space="preserve"> The</w:t>
-      </w:r>
-      <w:r>
-        <w:rPr>
-          <w:lang w:val="en-US"/>
-        </w:rPr>
-        <w:t xml:space="preserve"> AXI registers containing the key can now be set to zero</w:t>
-      </w:r>
-      <w:r>
-        <w:rPr>
-          <w:lang w:val="en-US"/>
-        </w:rPr>
-        <w:t xml:space="preserve">, as they are unused until </w:t>
-      </w:r>
-      <w:proofErr w:type="spellStart"/>
-      <w:r>
-        <w:rPr>
-          <w:rStyle w:val="MonospaceChar"/>
-        </w:rPr>
-        <w:t>load_key_and_iv</w:t>
-      </w:r>
-      <w:proofErr w:type="spellEnd"/>
-      <w:r>
-        <w:rPr>
-          <w:lang w:val="en-US"/>
-        </w:rPr>
-        <w:t xml:space="preserve">  is re-asserted.</w:t>
+        <w:t xml:space="preserve">  is</w:t>
+      </w:r>
+      <w:proofErr w:type="gramEnd"/>
+      <w:r>
+        <w:rPr>
+          <w:lang w:val="en-US"/>
+        </w:rPr>
+        <w:t xml:space="preserve"> re-asserted.</w:t>
       </w:r>
       <w:r>
         <w:rPr>
@@ -6561,7 +7185,7 @@
           <w:lang w:val="en-US"/>
         </w:rPr>
       </w:pPr>
-      <w:bookmarkStart w:id="17" w:name="_Toc209884493"/>
+      <w:bookmarkStart w:id="17" w:name="_Toc210548735"/>
       <w:r>
         <w:rPr>
           <w:lang w:val="en-US"/>
@@ -6694,7 +7318,7 @@
           <w:lang w:val="en-US"/>
         </w:rPr>
       </w:pPr>
-      <w:bookmarkStart w:id="18" w:name="_Toc209884494"/>
+      <w:bookmarkStart w:id="18" w:name="_Toc210548736"/>
       <w:r>
         <w:rPr>
           <w:lang w:val="en-US"/>
@@ -6764,7 +7388,7 @@
           <w:lang w:val="en-US"/>
         </w:rPr>
       </w:pPr>
-      <w:bookmarkStart w:id="19" w:name="_Toc209884495"/>
+      <w:bookmarkStart w:id="19" w:name="_Toc210548737"/>
       <w:r>
         <w:rPr>
           <w:lang w:val="en-US"/>
@@ -6963,6 +7587,7 @@
           <w:lang w:val="en-US"/>
         </w:rPr>
       </w:pPr>
+      <w:bookmarkStart w:id="20" w:name="_Toc210548738"/>
       <w:r>
         <w:rPr>
           <w:lang w:val="en-US"/>
@@ -6970,6 +7595,7 @@
         <w:lastRenderedPageBreak/>
         <w:t>Generics</w:t>
       </w:r>
+      <w:bookmarkEnd w:id="20"/>
     </w:p>
     <w:p>
       <w:pPr>
@@ -6991,74 +7617,61 @@
           <w:lang w:val="en-US"/>
         </w:rPr>
       </w:pPr>
+      <w:bookmarkStart w:id="21" w:name="_Toc210548739"/>
       <w:r>
         <w:rPr>
           <w:lang w:val="en-US"/>
         </w:rPr>
         <w:t>IV_COUNTER_WIDTH</w:t>
       </w:r>
+      <w:bookmarkEnd w:id="21"/>
     </w:p>
     <w:p>
       <w:pPr>
         <w:rPr>
           <w:rStyle w:val="Strong"/>
+          <w:lang w:val="en-US"/>
         </w:rPr>
       </w:pPr>
-      <w:proofErr w:type="spellStart"/>
       <w:r>
         <w:rPr>
           <w:rStyle w:val="Strong"/>
-        </w:rPr>
-        <w:t>Allowed</w:t>
-      </w:r>
-      <w:proofErr w:type="spellEnd"/>
+          <w:lang w:val="en-US"/>
+        </w:rPr>
+        <w:t xml:space="preserve">Allowed values: </w:t>
+      </w:r>
       <w:r>
         <w:rPr>
           <w:rStyle w:val="Strong"/>
-        </w:rPr>
-        <w:t xml:space="preserve"> </w:t>
-      </w:r>
-      <w:proofErr w:type="spellStart"/>
+          <w:lang w:val="en-US"/>
+        </w:rPr>
+        <w:t>[</w:t>
+      </w:r>
       <w:r>
         <w:rPr>
           <w:rStyle w:val="Strong"/>
-        </w:rPr>
-        <w:t>values</w:t>
-      </w:r>
-      <w:proofErr w:type="spellEnd"/>
+          <w:lang w:val="en-US"/>
+        </w:rPr>
+        <w:t>32</w:t>
+      </w:r>
       <w:r>
         <w:rPr>
           <w:rStyle w:val="Strong"/>
-        </w:rPr>
-        <w:t xml:space="preserve">: </w:t>
+          <w:lang w:val="en-US"/>
+        </w:rPr>
+        <w:t>-</w:t>
       </w:r>
       <w:r>
         <w:rPr>
           <w:rStyle w:val="Strong"/>
-        </w:rPr>
-        <w:t>[</w:t>
+          <w:lang w:val="en-US"/>
+        </w:rPr>
+        <w:t>128</w:t>
       </w:r>
       <w:r>
         <w:rPr>
           <w:rStyle w:val="Strong"/>
-        </w:rPr>
-        <w:t>32</w:t>
-      </w:r>
-      <w:r>
-        <w:rPr>
-          <w:rStyle w:val="Strong"/>
-        </w:rPr>
-        <w:t>-</w:t>
-      </w:r>
-      <w:r>
-        <w:rPr>
-          <w:rStyle w:val="Strong"/>
-        </w:rPr>
-        <w:t>128</w:t>
-      </w:r>
-      <w:r>
-        <w:rPr>
-          <w:rStyle w:val="Strong"/>
+          <w:lang w:val="en-US"/>
         </w:rPr>
         <w:t>]</w:t>
       </w:r>
@@ -7074,6 +7687,24 @@
           <w:lang w:val="en-US"/>
         </w:rPr>
         <w:t>Purpose: Controls the width of the counter for the IV, which determines when the counter overflows and wraps around.</w:t>
+      </w:r>
+      <w:r>
+        <w:rPr>
+          <w:lang w:val="en-US"/>
+        </w:rPr>
+        <w:t xml:space="preserve"> </w:t>
+      </w:r>
+      <w:r>
+        <w:rPr>
+          <w:lang w:val="en-US"/>
+        </w:rPr>
+        <w:t>When set to 32, the counter is entirely contained within IV Part 0 (address 0x28). With greater counter widths, the counter spills over into the LSB-section of IV Part 1 (address 0x2C)</w:t>
+      </w:r>
+      <w:r>
+        <w:rPr>
+          <w:lang w:val="en-US"/>
+        </w:rPr>
+        <w:t xml:space="preserve">, etc. </w:t>
       </w:r>
     </w:p>
     <w:p>
@@ -7083,12 +7714,14 @@
           <w:lang w:val="en-US"/>
         </w:rPr>
       </w:pPr>
+      <w:bookmarkStart w:id="22" w:name="_Toc210548740"/>
       <w:r>
         <w:rPr>
           <w:lang w:val="en-US"/>
         </w:rPr>
         <w:t>NUM_AES_CORES</w:t>
       </w:r>
+      <w:bookmarkEnd w:id="22"/>
     </w:p>
     <w:p>
       <w:pPr>
@@ -7097,45 +7730,20 @@
         </w:tabs>
         <w:rPr>
           <w:rStyle w:val="Strong"/>
+          <w:lang w:val="en-US"/>
         </w:rPr>
       </w:pPr>
-      <w:proofErr w:type="spellStart"/>
       <w:r>
         <w:rPr>
           <w:rStyle w:val="Strong"/>
-        </w:rPr>
-        <w:t>Allowed</w:t>
-      </w:r>
-      <w:proofErr w:type="spellEnd"/>
+          <w:lang w:val="en-US"/>
+        </w:rPr>
+        <w:t>Allowed values: [1-5, 8, 15]</w:t>
+      </w:r>
       <w:r>
         <w:rPr>
           <w:rStyle w:val="Strong"/>
-        </w:rPr>
-        <w:t xml:space="preserve"> </w:t>
-      </w:r>
-      <w:proofErr w:type="spellStart"/>
-      <w:r>
-        <w:rPr>
-          <w:rStyle w:val="Strong"/>
-        </w:rPr>
-        <w:t>values</w:t>
-      </w:r>
-      <w:proofErr w:type="spellEnd"/>
-      <w:r>
-        <w:rPr>
-          <w:rStyle w:val="Strong"/>
-        </w:rPr>
-        <w:t xml:space="preserve">: </w:t>
-      </w:r>
-      <w:r>
-        <w:rPr>
-          <w:rStyle w:val="Strong"/>
-        </w:rPr>
-        <w:t>[1-5, 8, 15]</w:t>
-      </w:r>
-      <w:r>
-        <w:rPr>
-          <w:rStyle w:val="Strong"/>
+          <w:lang w:val="en-US"/>
         </w:rPr>
         <w:tab/>
       </w:r>
@@ -7150,13 +7758,37 @@
         <w:rPr>
           <w:lang w:val="en-US"/>
         </w:rPr>
-        <w:t xml:space="preserve">Purpose: The main parameter for specifying the tradeoff between throughput and resource usage. A higher number of cores increases the throughput and resource usage. </w:t>
-      </w:r>
-      <w:r>
-        <w:rPr>
-          <w:lang w:val="en-US"/>
-        </w:rPr>
-        <w:t xml:space="preserve">With the highest number of cores, 15, one 128-bit plaintext block is encrypted every clock cycle. </w:t>
+        <w:t xml:space="preserve">Purpose: The main parameter for specifying the tradeoff between throughput and resource usage. A higher number of cores increases throughput and resource usage. </w:t>
+      </w:r>
+      <w:r>
+        <w:rPr>
+          <w:lang w:val="en-US"/>
+        </w:rPr>
+        <w:t xml:space="preserve">With </w:t>
+      </w:r>
+      <w:r>
+        <w:rPr>
+          <w:lang w:val="en-US"/>
+        </w:rPr>
+        <w:t>the maximum 15</w:t>
+      </w:r>
+      <w:r>
+        <w:rPr>
+          <w:lang w:val="en-US"/>
+        </w:rPr>
+        <w:t xml:space="preserve"> cores</w:t>
+      </w:r>
+      <w:r>
+        <w:rPr>
+          <w:lang w:val="en-US"/>
+        </w:rPr>
+        <w:t xml:space="preserve">, </w:t>
+      </w:r>
+      <w:r>
+        <w:rPr>
+          <w:lang w:val="en-US"/>
+        </w:rPr>
+        <w:t xml:space="preserve">one 128-bit plaintext block is encrypted every clock cycle. </w:t>
       </w:r>
       <w:r>
         <w:rPr>
@@ -7213,52 +7845,35 @@
           <w:lang w:val="en-US"/>
         </w:rPr>
       </w:pPr>
+      <w:bookmarkStart w:id="23" w:name="_Toc210548741"/>
       <w:r>
         <w:rPr>
           <w:lang w:val="en-US"/>
         </w:rPr>
         <w:t>KEYSTREAM_BUFFER_SIZE</w:t>
       </w:r>
+      <w:bookmarkEnd w:id="23"/>
     </w:p>
     <w:p>
       <w:pPr>
         <w:rPr>
           <w:rStyle w:val="Strong"/>
+          <w:lang w:val="en-US"/>
         </w:rPr>
       </w:pPr>
-      <w:proofErr w:type="spellStart"/>
       <w:r>
         <w:rPr>
           <w:rStyle w:val="Strong"/>
-        </w:rPr>
-        <w:t>Allowed</w:t>
-      </w:r>
-      <w:proofErr w:type="spellEnd"/>
-      <w:r>
-        <w:rPr>
-          <w:rStyle w:val="Strong"/>
-        </w:rPr>
-        <w:t xml:space="preserve"> </w:t>
-      </w:r>
-      <w:proofErr w:type="spellStart"/>
-      <w:r>
-        <w:rPr>
-          <w:rStyle w:val="Strong"/>
-        </w:rPr>
-        <w:t>values</w:t>
-      </w:r>
-      <w:proofErr w:type="spellEnd"/>
-      <w:r>
-        <w:rPr>
-          <w:rStyle w:val="Strong"/>
-        </w:rPr>
-        <w:t>: [</w:t>
+          <w:lang w:val="en-US"/>
+        </w:rPr>
+        <w:t>Allowed values: [</w:t>
       </w:r>
       <m:oMath>
         <m:r>
           <w:rPr>
             <w:rStyle w:val="Strong"/>
             <w:rFonts w:ascii="Cambria Math" w:hAnsi="Cambria Math"/>
+            <w:lang w:val="en-US"/>
           </w:rPr>
           <m:t>≥0</m:t>
         </m:r>
@@ -7266,6 +7881,7 @@
       <w:r>
         <w:rPr>
           <w:rStyle w:val="Strong"/>
+          <w:lang w:val="en-US"/>
         </w:rPr>
         <w:t>]</w:t>
       </w:r>
@@ -7286,7 +7902,19 @@
         <w:rPr>
           <w:lang w:val="en-US"/>
         </w:rPr>
-        <w:t>Adds a buffer for storing up keystream blocks in advance, to be ready to encrypt a sudden influx of plaintext blocks. E.g. a value of 20 will precompute and store up to 20 blocks.</w:t>
+        <w:t>Adds a buffer for storing up keystream blocks in advance, to be ready to encrypt a sudden influx of plaintext blocks. E.g. a value of 20 will precompute and store up to 20</w:t>
+      </w:r>
+      <w:r>
+        <w:rPr>
+          <w:lang w:val="en-US"/>
+        </w:rPr>
+        <w:t xml:space="preserve"> 128-bit </w:t>
+      </w:r>
+      <w:r>
+        <w:rPr>
+          <w:lang w:val="en-US"/>
+        </w:rPr>
+        <w:t>blocks.</w:t>
       </w:r>
     </w:p>
     <w:p>
@@ -7299,7 +7927,25 @@
         <w:rPr>
           <w:lang w:val="en-US"/>
         </w:rPr>
-        <w:t xml:space="preserve">It Is recommended to set the keystream buffer to 3 blocks or more when using data width convertors for the plaintext or ciphertext (see section </w:t>
+        <w:t>If Data Width Convertors are used on the input or output of the CTR encryption core, i</w:t>
+      </w:r>
+      <w:r>
+        <w:rPr>
+          <w:lang w:val="en-US"/>
+        </w:rPr>
+        <w:t xml:space="preserve">t Is recommended to set the keystream buffer to 3 blocks or more </w:t>
+      </w:r>
+      <w:r>
+        <w:rPr>
+          <w:lang w:val="en-US"/>
+        </w:rPr>
+        <w:t xml:space="preserve">to avoid a throughput reduction </w:t>
+      </w:r>
+      <w:r>
+        <w:rPr>
+          <w:lang w:val="en-US"/>
+        </w:rPr>
+        <w:t xml:space="preserve">(see section </w:t>
       </w:r>
       <w:r>
         <w:rPr>
@@ -7353,19 +7999,55 @@
         <w:rPr>
           <w:lang w:val="en-US"/>
         </w:rPr>
-        <w:t xml:space="preserve">When using 15 AES cores, the value of the </w:t>
-      </w:r>
-      <w:r>
-        <w:rPr>
-          <w:lang w:val="en-US"/>
-        </w:rPr>
-        <w:t>KEYSTREAM_BUFFER_SIZE</w:t>
-      </w:r>
-      <w:r>
-        <w:rPr>
-          <w:lang w:val="en-US"/>
-        </w:rPr>
-        <w:t xml:space="preserve"> generic will be ignored, since one block is encrypted every cycle without the keystream buffer.</w:t>
+        <w:t xml:space="preserve">When using 15 AES cores, the value of the KEYSTREAM_BUFFER_SIZE generic will be ignored, since one </w:t>
+      </w:r>
+      <w:r>
+        <w:rPr>
+          <w:lang w:val="en-US"/>
+        </w:rPr>
+        <w:t>AES-</w:t>
+      </w:r>
+      <w:r>
+        <w:rPr>
+          <w:lang w:val="en-US"/>
+        </w:rPr>
+        <w:t xml:space="preserve">block is </w:t>
+      </w:r>
+      <w:r>
+        <w:rPr>
+          <w:lang w:val="en-US"/>
+        </w:rPr>
+        <w:t xml:space="preserve">already </w:t>
+      </w:r>
+      <w:r>
+        <w:rPr>
+          <w:lang w:val="en-US"/>
+        </w:rPr>
+        <w:t xml:space="preserve">encrypted every </w:t>
+      </w:r>
+      <w:r>
+        <w:rPr>
+          <w:lang w:val="en-US"/>
+        </w:rPr>
+        <w:t xml:space="preserve">clock </w:t>
+      </w:r>
+      <w:r>
+        <w:rPr>
+          <w:lang w:val="en-US"/>
+        </w:rPr>
+        <w:t>cycl</w:t>
+      </w:r>
+      <w:r>
+        <w:rPr>
+          <w:lang w:val="en-US"/>
+        </w:rPr>
+        <w:t>e</w:t>
+      </w:r>
+      <w:r>
+        <w:rPr>
+          <w:lang w:val="en-US"/>
+        </w:rPr>
+        <w:t>.</w:t>
       </w:r>
     </w:p>
     <w:p>
@@ -7388,8 +8070,8 @@
           <w:lang w:val="en-US"/>
         </w:rPr>
       </w:pPr>
-      <w:bookmarkStart w:id="20" w:name="_Toc209884496"/>
-      <w:bookmarkStart w:id="21" w:name="_Ref210243794"/>
+      <w:bookmarkStart w:id="24" w:name="_Ref210243794"/>
+      <w:bookmarkStart w:id="25" w:name="_Toc210548742"/>
       <w:r>
         <w:rPr>
           <w:lang w:val="en-US"/>
@@ -7403,8 +8085,8 @@
         </w:rPr>
         <w:t xml:space="preserve"> and Utilization</w:t>
       </w:r>
-      <w:bookmarkEnd w:id="20"/>
-      <w:bookmarkEnd w:id="21"/>
+      <w:bookmarkEnd w:id="24"/>
+      <w:bookmarkEnd w:id="25"/>
     </w:p>
     <w:p>
       <w:pPr>
@@ -7440,37 +8122,25 @@
         <w:rPr>
           <w:lang w:val="en-US"/>
         </w:rPr>
-        <w:t xml:space="preserve">configurable. By increasing the generic </w:t>
-      </w:r>
-      <w:r>
-        <w:rPr>
-          <w:lang w:val="en-US"/>
-        </w:rPr>
-        <w:t>NUM_AES_CORES</w:t>
-      </w:r>
-      <w:r>
-        <w:rPr>
-          <w:lang w:val="en-US"/>
-        </w:rPr>
-        <w:t>, several AES Cores will be used</w:t>
-      </w:r>
-      <w:r>
-        <w:rPr>
-          <w:lang w:val="en-US"/>
-        </w:rPr>
-        <w:t xml:space="preserve">, increasing throughput and resource usage. Allowed values for </w:t>
-      </w:r>
-      <w:r>
-        <w:rPr>
-          <w:lang w:val="en-US"/>
-        </w:rPr>
-        <w:t>NUM_AES_CORES</w:t>
-      </w:r>
-      <w:r>
-        <w:rPr>
-          <w:lang w:val="en-US"/>
-        </w:rPr>
-        <w:t xml:space="preserve"> are {1-5, 8, 15}. At 15 cores, a full 128-bit block is encrypted </w:t>
+        <w:t>configurable. By increasing the generic NUM_AES_CORES, several AES Cores will be used</w:t>
+      </w:r>
+      <w:r>
+        <w:rPr>
+          <w:lang w:val="en-US"/>
+        </w:rPr>
+        <w:t xml:space="preserve">, increasing </w:t>
+      </w:r>
+      <w:r>
+        <w:rPr>
+          <w:lang w:val="en-US"/>
+        </w:rPr>
+        <w:t xml:space="preserve">both </w:t>
+      </w:r>
+      <w:r>
+        <w:rPr>
+          <w:lang w:val="en-US"/>
+        </w:rPr>
+        <w:t xml:space="preserve">throughput and resource usage. Allowed values for NUM_AES_CORES are {1-5, 8, 15}. At 15 cores, a full 128-bit block is encrypted </w:t>
       </w:r>
       <w:r>
         <w:rPr>
@@ -7623,17 +8293,16 @@
                 <w:lang w:val="en-US"/>
               </w:rPr>
             </w:pPr>
-            <w:proofErr w:type="spellStart"/>
             <w:r>
               <w:rPr>
                 <w:rFonts w:ascii="Calibri" w:hAnsi="Calibri" w:cs="Calibri"/>
                 <w:color w:val="000000"/>
                 <w:sz w:val="24"/>
                 <w:szCs w:val="24"/>
+                <w:lang w:val="en-US"/>
               </w:rPr>
               <w:t>LUTs</w:t>
             </w:r>
-            <w:proofErr w:type="spellEnd"/>
           </w:p>
         </w:tc>
         <w:tc>
@@ -7655,6 +8324,7 @@
                 <w:color w:val="000000"/>
                 <w:sz w:val="24"/>
                 <w:szCs w:val="24"/>
+                <w:lang w:val="en-US"/>
               </w:rPr>
               <w:t>Slice Registers</w:t>
             </w:r>
@@ -7679,25 +8349,40 @@
                 <w:color w:val="000000"/>
                 <w:sz w:val="24"/>
                 <w:szCs w:val="24"/>
-              </w:rPr>
-              <w:t xml:space="preserve">F7 </w:t>
-            </w:r>
-            <w:proofErr w:type="spellStart"/>
+                <w:lang w:val="en-US"/>
+              </w:rPr>
+              <w:t>F7 Muxes</w:t>
+            </w:r>
+          </w:p>
+        </w:tc>
+        <w:tc>
+          <w:tcPr>
+            <w:tcW w:w="1064" w:type="dxa"/>
+          </w:tcPr>
+          <w:p>
+            <w:pPr>
+              <w:cnfStyle w:val="100000000000" w:firstRow="1" w:lastRow="0" w:firstColumn="0" w:lastColumn="0" w:oddVBand="0" w:evenVBand="0" w:oddHBand="0" w:evenHBand="0" w:firstRowFirstColumn="0" w:firstRowLastColumn="0" w:lastRowFirstColumn="0" w:lastRowLastColumn="0"/>
+              <w:rPr>
+                <w:sz w:val="24"/>
+                <w:szCs w:val="24"/>
+                <w:lang w:val="en-US"/>
+              </w:rPr>
+            </w:pPr>
             <w:r>
               <w:rPr>
                 <w:rFonts w:ascii="Calibri" w:hAnsi="Calibri" w:cs="Calibri"/>
                 <w:color w:val="000000"/>
                 <w:sz w:val="24"/>
                 <w:szCs w:val="24"/>
-              </w:rPr>
-              <w:t>Muxes</w:t>
-            </w:r>
-            <w:proofErr w:type="spellEnd"/>
-          </w:p>
-        </w:tc>
-        <w:tc>
-          <w:tcPr>
-            <w:tcW w:w="1064" w:type="dxa"/>
+                <w:lang w:val="en-US"/>
+              </w:rPr>
+              <w:t>F8 Muxes</w:t>
+            </w:r>
+          </w:p>
+        </w:tc>
+        <w:tc>
+          <w:tcPr>
+            <w:tcW w:w="865" w:type="dxa"/>
           </w:tcPr>
           <w:p>
             <w:pPr>
@@ -7714,41 +8399,7 @@
                 <w:color w:val="000000"/>
                 <w:sz w:val="24"/>
                 <w:szCs w:val="24"/>
-              </w:rPr>
-              <w:t xml:space="preserve">F8 </w:t>
-            </w:r>
-            <w:proofErr w:type="spellStart"/>
-            <w:r>
-              <w:rPr>
-                <w:rFonts w:ascii="Calibri" w:hAnsi="Calibri" w:cs="Calibri"/>
-                <w:color w:val="000000"/>
-                <w:sz w:val="24"/>
-                <w:szCs w:val="24"/>
-              </w:rPr>
-              <w:t>Muxes</w:t>
-            </w:r>
-            <w:proofErr w:type="spellEnd"/>
-          </w:p>
-        </w:tc>
-        <w:tc>
-          <w:tcPr>
-            <w:tcW w:w="865" w:type="dxa"/>
-          </w:tcPr>
-          <w:p>
-            <w:pPr>
-              <w:cnfStyle w:val="100000000000" w:firstRow="1" w:lastRow="0" w:firstColumn="0" w:lastColumn="0" w:oddVBand="0" w:evenVBand="0" w:oddHBand="0" w:evenHBand="0" w:firstRowFirstColumn="0" w:firstRowLastColumn="0" w:lastRowFirstColumn="0" w:lastRowLastColumn="0"/>
-              <w:rPr>
-                <w:sz w:val="24"/>
-                <w:szCs w:val="24"/>
-                <w:lang w:val="en-US"/>
-              </w:rPr>
-            </w:pPr>
-            <w:r>
-              <w:rPr>
-                <w:rFonts w:ascii="Calibri" w:hAnsi="Calibri" w:cs="Calibri"/>
-                <w:color w:val="000000"/>
-                <w:sz w:val="24"/>
-                <w:szCs w:val="24"/>
+                <w:lang w:val="en-US"/>
               </w:rPr>
               <w:t>Block RAM Tiles</w:t>
             </w:r>
@@ -7937,6 +8588,7 @@
                 <w:color w:val="000000"/>
                 <w:sz w:val="24"/>
                 <w:szCs w:val="24"/>
+                <w:lang w:val="en-US"/>
               </w:rPr>
             </w:pPr>
             <w:r>
@@ -7945,6 +8597,7 @@
                 <w:color w:val="000000"/>
                 <w:sz w:val="24"/>
                 <w:szCs w:val="24"/>
+                <w:lang w:val="en-US"/>
               </w:rPr>
               <w:t>0</w:t>
             </w:r>
@@ -7969,6 +8622,7 @@
                 <w:color w:val="000000"/>
                 <w:sz w:val="24"/>
                 <w:szCs w:val="24"/>
+                <w:lang w:val="en-US"/>
               </w:rPr>
               <w:t>1</w:t>
             </w:r>
@@ -8133,6 +8787,7 @@
                 <w:color w:val="000000"/>
                 <w:sz w:val="24"/>
                 <w:szCs w:val="24"/>
+                <w:lang w:val="en-US"/>
               </w:rPr>
             </w:pPr>
             <w:r>
@@ -8141,6 +8796,7 @@
                 <w:color w:val="000000"/>
                 <w:sz w:val="24"/>
                 <w:szCs w:val="24"/>
+                <w:lang w:val="en-US"/>
               </w:rPr>
               <w:t>0</w:t>
             </w:r>
@@ -8165,6 +8821,7 @@
                 <w:color w:val="000000"/>
                 <w:sz w:val="24"/>
                 <w:szCs w:val="24"/>
+                <w:lang w:val="en-US"/>
               </w:rPr>
               <w:t>1.875</w:t>
             </w:r>
@@ -8330,6 +8987,7 @@
                 <w:color w:val="000000"/>
                 <w:sz w:val="24"/>
                 <w:szCs w:val="24"/>
+                <w:lang w:val="en-US"/>
               </w:rPr>
             </w:pPr>
             <w:r>
@@ -8338,6 +8996,7 @@
                 <w:color w:val="000000"/>
                 <w:sz w:val="24"/>
                 <w:szCs w:val="24"/>
+                <w:lang w:val="en-US"/>
               </w:rPr>
               <w:t>0</w:t>
             </w:r>
@@ -8362,6 +9021,7 @@
                 <w:color w:val="000000"/>
                 <w:sz w:val="24"/>
                 <w:szCs w:val="24"/>
+                <w:lang w:val="en-US"/>
               </w:rPr>
               <w:t>3</w:t>
             </w:r>
@@ -8526,6 +9186,7 @@
                 <w:color w:val="000000"/>
                 <w:sz w:val="24"/>
                 <w:szCs w:val="24"/>
+                <w:lang w:val="en-US"/>
               </w:rPr>
             </w:pPr>
             <w:r>
@@ -8534,6 +9195,7 @@
                 <w:color w:val="000000"/>
                 <w:sz w:val="24"/>
                 <w:szCs w:val="24"/>
+                <w:lang w:val="en-US"/>
               </w:rPr>
               <w:t>0</w:t>
             </w:r>
@@ -8558,6 +9220,7 @@
                 <w:color w:val="000000"/>
                 <w:sz w:val="24"/>
                 <w:szCs w:val="24"/>
+                <w:lang w:val="en-US"/>
               </w:rPr>
               <w:t>3.75</w:t>
             </w:r>
@@ -8723,6 +9386,7 @@
                 <w:color w:val="000000"/>
                 <w:sz w:val="24"/>
                 <w:szCs w:val="24"/>
+                <w:lang w:val="en-US"/>
               </w:rPr>
             </w:pPr>
             <w:r>
@@ -8731,6 +9395,7 @@
                 <w:color w:val="000000"/>
                 <w:sz w:val="24"/>
                 <w:szCs w:val="24"/>
+                <w:lang w:val="en-US"/>
               </w:rPr>
               <w:t>0</w:t>
             </w:r>
@@ -8755,6 +9420,7 @@
                 <w:color w:val="000000"/>
                 <w:sz w:val="24"/>
                 <w:szCs w:val="24"/>
+                <w:lang w:val="en-US"/>
               </w:rPr>
               <w:t>5</w:t>
             </w:r>
@@ -8919,6 +9585,7 @@
                 <w:color w:val="000000"/>
                 <w:sz w:val="24"/>
                 <w:szCs w:val="24"/>
+                <w:lang w:val="en-US"/>
               </w:rPr>
             </w:pPr>
             <w:r>
@@ -8927,6 +9594,7 @@
                 <w:color w:val="000000"/>
                 <w:sz w:val="24"/>
                 <w:szCs w:val="24"/>
+                <w:lang w:val="en-US"/>
               </w:rPr>
               <w:t>0</w:t>
             </w:r>
@@ -8951,6 +9619,7 @@
                 <w:color w:val="000000"/>
                 <w:sz w:val="24"/>
                 <w:szCs w:val="24"/>
+                <w:lang w:val="en-US"/>
               </w:rPr>
               <w:t>7.5</w:t>
             </w:r>
@@ -9116,6 +9785,7 @@
                 <w:color w:val="000000"/>
                 <w:sz w:val="24"/>
                 <w:szCs w:val="24"/>
+                <w:lang w:val="en-US"/>
               </w:rPr>
             </w:pPr>
             <w:r>
@@ -9124,6 +9794,7 @@
                 <w:color w:val="000000"/>
                 <w:sz w:val="24"/>
                 <w:szCs w:val="24"/>
+                <w:lang w:val="en-US"/>
               </w:rPr>
               <w:t>71</w:t>
             </w:r>
@@ -9148,6 +9819,7 @@
                 <w:color w:val="000000"/>
                 <w:sz w:val="24"/>
                 <w:szCs w:val="24"/>
+                <w:lang w:val="en-US"/>
               </w:rPr>
               <w:t>15</w:t>
             </w:r>
@@ -9192,8 +9864,8 @@
           <w:lang w:val="en-US"/>
         </w:rPr>
       </w:pPr>
-      <w:bookmarkStart w:id="22" w:name="_Toc209884497"/>
-      <w:bookmarkStart w:id="23" w:name="_Ref210244324"/>
+      <w:bookmarkStart w:id="26" w:name="_Ref210244324"/>
+      <w:bookmarkStart w:id="27" w:name="_Toc210548743"/>
       <w:r>
         <w:rPr>
           <w:lang w:val="en-US"/>
@@ -9206,8 +9878,8 @@
         </w:rPr>
         <w:t>considerations</w:t>
       </w:r>
-      <w:bookmarkEnd w:id="22"/>
-      <w:bookmarkEnd w:id="23"/>
+      <w:bookmarkEnd w:id="26"/>
+      <w:bookmarkEnd w:id="27"/>
     </w:p>
     <w:p>
       <w:pPr>
@@ -9219,31 +9891,109 @@
         <w:rPr>
           <w:lang w:val="en-US"/>
         </w:rPr>
-        <w:t xml:space="preserve">If data is not always available on the input AXIS interface, or not always read at the output AXIS interface, like when AXIS data width convertors are user, care must be taken to achieve the maximum throughput. </w:t>
-      </w:r>
-      <w:r>
-        <w:rPr>
-          <w:lang w:val="en-US"/>
-        </w:rPr>
-        <w:t>In most cases, s</w:t>
-      </w:r>
-      <w:r>
-        <w:rPr>
-          <w:lang w:val="en-US"/>
-        </w:rPr>
-        <w:t xml:space="preserve">etting the </w:t>
-      </w:r>
-      <w:r>
-        <w:rPr>
-          <w:lang w:val="en-US"/>
-        </w:rPr>
-        <w:t>KEYSTREAM_BUFFER_SIZE</w:t>
-      </w:r>
-      <w:r>
-        <w:rPr>
-          <w:lang w:val="en-US"/>
-        </w:rPr>
-        <w:t xml:space="preserve"> generic to 3 or more will suffice. The reasoning for this is as explained below.</w:t>
+        <w:t>If data is not always available on the input AXIS interface, or not always read at the output AXIS interface</w:t>
+      </w:r>
+      <w:r>
+        <w:rPr>
+          <w:lang w:val="en-US"/>
+        </w:rPr>
+        <w:t xml:space="preserve"> (</w:t>
+      </w:r>
+      <w:r>
+        <w:rPr>
+          <w:lang w:val="en-US"/>
+        </w:rPr>
+        <w:t xml:space="preserve">like when AXIS </w:t>
+      </w:r>
+      <w:r>
+        <w:rPr>
+          <w:lang w:val="en-US"/>
+        </w:rPr>
+        <w:t>D</w:t>
+      </w:r>
+      <w:r>
+        <w:rPr>
+          <w:lang w:val="en-US"/>
+        </w:rPr>
+        <w:t xml:space="preserve">ata </w:t>
+      </w:r>
+      <w:r>
+        <w:rPr>
+          <w:lang w:val="en-US"/>
+        </w:rPr>
+        <w:t>W</w:t>
+      </w:r>
+      <w:r>
+        <w:rPr>
+          <w:lang w:val="en-US"/>
+        </w:rPr>
+        <w:t xml:space="preserve">idth </w:t>
+      </w:r>
+      <w:r>
+        <w:rPr>
+          <w:lang w:val="en-US"/>
+        </w:rPr>
+        <w:t>C</w:t>
+      </w:r>
+      <w:r>
+        <w:rPr>
+          <w:lang w:val="en-US"/>
+        </w:rPr>
+        <w:t>onvertors are use</w:t>
+      </w:r>
+      <w:r>
+        <w:rPr>
+          <w:lang w:val="en-US"/>
+        </w:rPr>
+        <w:t>d)</w:t>
+      </w:r>
+      <w:r>
+        <w:rPr>
+          <w:lang w:val="en-US"/>
+        </w:rPr>
+        <w:t xml:space="preserve">, the </w:t>
+      </w:r>
+      <w:r>
+        <w:rPr>
+          <w:lang w:val="en-US"/>
+        </w:rPr>
+        <w:t xml:space="preserve">KEYSTREAM_BUFFER_SIZE generic </w:t>
+      </w:r>
+      <w:r>
+        <w:rPr>
+          <w:lang w:val="en-US"/>
+        </w:rPr>
+        <w:t xml:space="preserve">must be set </w:t>
+      </w:r>
+      <w:r>
+        <w:rPr>
+          <w:lang w:val="en-US"/>
+        </w:rPr>
+        <w:t xml:space="preserve">to 3 or more </w:t>
+      </w:r>
+      <w:r>
+        <w:rPr>
+          <w:lang w:val="en-US"/>
+        </w:rPr>
+        <w:t xml:space="preserve">to </w:t>
+      </w:r>
+      <w:r>
+        <w:rPr>
+          <w:lang w:val="en-US"/>
+        </w:rPr>
+        <w:t xml:space="preserve">avoid reducing the </w:t>
+      </w:r>
+      <w:r>
+        <w:rPr>
+          <w:lang w:val="en-US"/>
+        </w:rPr>
+        <w:t>throughput</w:t>
+      </w:r>
+      <w:r>
+        <w:rPr>
+          <w:lang w:val="en-US"/>
+        </w:rPr>
+        <w:t>. The reasoning for this is as explained below.</w:t>
       </w:r>
     </w:p>
     <w:p>
@@ -9294,11 +10044,19 @@
         </w:rPr>
         <w:t xml:space="preserve">clock </w:t>
       </w:r>
-      <w:r>
-        <w:rPr>
-          <w:lang w:val="en-US"/>
-        </w:rPr>
-        <w:t>cycles with 1/2/3/4/5/8/15 cores.</w:t>
+      <w:proofErr w:type="gramStart"/>
+      <w:r>
+        <w:rPr>
+          <w:lang w:val="en-US"/>
+        </w:rPr>
+        <w:t>cycles</w:t>
+      </w:r>
+      <w:proofErr w:type="gramEnd"/>
+      <w:r>
+        <w:rPr>
+          <w:lang w:val="en-US"/>
+        </w:rPr>
+        <w:t xml:space="preserve"> with 1/2/3/4/5/8/15 cores.</w:t>
       </w:r>
       <w:r>
         <w:rPr>
@@ -9310,7 +10068,7 @@
         <w:rPr>
           <w:lang w:val="en-US"/>
         </w:rPr>
-        <w:t xml:space="preserve">The keystream generator can only hold four blocks, and will halt keystream generation when </w:t>
+        <w:t xml:space="preserve">The keystream generator will halt keystream generation when </w:t>
       </w:r>
       <w:r>
         <w:rPr>
@@ -9380,19 +10138,7 @@
         <w:rPr>
           <w:lang w:val="en-US"/>
         </w:rPr>
-        <w:t xml:space="preserve">decreasing throughput. When </w:t>
-      </w:r>
-      <w:r>
-        <w:rPr>
-          <w:lang w:val="en-US"/>
-        </w:rPr>
-        <w:t xml:space="preserve">data width convertors </w:t>
-      </w:r>
-      <w:r>
-        <w:rPr>
-          <w:lang w:val="en-US"/>
-        </w:rPr>
-        <w:t>are used on the output, the same behavior is observed.</w:t>
+        <w:t>decreasing throughput.</w:t>
       </w:r>
     </w:p>
     <w:p>
@@ -9411,13 +10157,19 @@
         <w:rPr>
           <w:lang w:val="en-US"/>
         </w:rPr>
-        <w:t xml:space="preserve"> complication</w:t>
-      </w:r>
-      <w:r>
-        <w:rPr>
-          <w:lang w:val="en-US"/>
-        </w:rPr>
-        <w:t xml:space="preserve"> can be solved by adding a 3-block wide FIFO buffer for the keystream blocks</w:t>
+        <w:t xml:space="preserve"> </w:t>
+      </w:r>
+      <w:r>
+        <w:rPr>
+          <w:lang w:val="en-US"/>
+        </w:rPr>
+        <w:t>issue is</w:t>
+      </w:r>
+      <w:r>
+        <w:rPr>
+          <w:lang w:val="en-US"/>
+        </w:rPr>
+        <w:t xml:space="preserve"> solved by adding a 3-block wide FIFO buffer for the keystream blocks</w:t>
       </w:r>
       <w:r>
         <w:rPr>
@@ -9441,7 +10193,49 @@
         <w:rPr>
           <w:lang w:val="en-US"/>
         </w:rPr>
-        <w:t>KEYSTREAM_BUFFER_SIZE</w:t>
+        <w:t xml:space="preserve">KEYSTREAM_BUFFER_SIZE </w:t>
+      </w:r>
+      <w:r>
+        <w:rPr>
+          <w:lang w:val="en-US"/>
+        </w:rPr>
+        <w:t xml:space="preserve">generic to </w:t>
+      </w:r>
+      <w:r>
+        <w:rPr>
+          <w:lang w:val="en-US"/>
+        </w:rPr>
+        <w:t>3</w:t>
+      </w:r>
+      <w:r>
+        <w:rPr>
+          <w:lang w:val="en-US"/>
+        </w:rPr>
+        <w:t xml:space="preserve">. </w:t>
+      </w:r>
+      <w:r>
+        <w:rPr>
+          <w:lang w:val="en-US"/>
+        </w:rPr>
+        <w:t xml:space="preserve">A 3-block </w:t>
+      </w:r>
+      <w:r>
+        <w:rPr>
+          <w:lang w:val="en-US"/>
+        </w:rPr>
+        <w:t xml:space="preserve">keystream </w:t>
+      </w:r>
+      <w:r>
+        <w:rPr>
+          <w:lang w:val="en-US"/>
+        </w:rPr>
+        <w:t xml:space="preserve">buffer </w:t>
+      </w:r>
+      <w:r>
+        <w:rPr>
+          <w:lang w:val="en-US"/>
+        </w:rPr>
+        <w:t>uses</w:t>
       </w:r>
       <w:r>
         <w:rPr>
@@ -9453,43 +10247,13 @@
         <w:rPr>
           <w:lang w:val="en-US"/>
         </w:rPr>
-        <w:t xml:space="preserve">generic to </w:t>
-      </w:r>
-      <w:r>
-        <w:rPr>
-          <w:lang w:val="en-US"/>
-        </w:rPr>
-        <w:t>3</w:t>
-      </w:r>
-      <w:r>
-        <w:rPr>
-          <w:lang w:val="en-US"/>
-        </w:rPr>
-        <w:t xml:space="preserve">. </w:t>
-      </w:r>
-      <w:r>
-        <w:rPr>
-          <w:lang w:val="en-US"/>
-        </w:rPr>
-        <w:t xml:space="preserve">A 3-block </w:t>
-      </w:r>
-      <w:r>
-        <w:rPr>
-          <w:lang w:val="en-US"/>
-        </w:rPr>
-        <w:t xml:space="preserve">keystream </w:t>
-      </w:r>
-      <w:r>
-        <w:rPr>
-          <w:lang w:val="en-US"/>
-        </w:rPr>
-        <w:t xml:space="preserve">buffer </w:t>
-      </w:r>
-      <w:r>
-        <w:rPr>
-          <w:lang w:val="en-US"/>
-        </w:rPr>
-        <w:t>uses</w:t>
+        <w:t>an additional</w:t>
+      </w:r>
+      <w:r>
+        <w:rPr>
+          <w:lang w:val="en-US"/>
+        </w:rPr>
+        <w:t xml:space="preserve"> 150 LUTs and 400 slice registers.</w:t>
       </w:r>
       <w:r>
         <w:rPr>
@@ -9501,24 +10265,6 @@
         <w:rPr>
           <w:lang w:val="en-US"/>
         </w:rPr>
-        <w:t>an additional</w:t>
-      </w:r>
-      <w:r>
-        <w:rPr>
-          <w:lang w:val="en-US"/>
-        </w:rPr>
-        <w:t xml:space="preserve"> 150 LUTs and 400 slice registers.</w:t>
-      </w:r>
-      <w:r>
-        <w:rPr>
-          <w:lang w:val="en-US"/>
-        </w:rPr>
-        <w:t xml:space="preserve"> </w:t>
-      </w:r>
-      <w:r>
-        <w:rPr>
-          <w:lang w:val="en-US"/>
-        </w:rPr>
         <w:t>R</w:t>
       </w:r>
       <w:r>
@@ -9531,19 +10277,31 @@
         <w:rPr>
           <w:lang w:val="en-US"/>
         </w:rPr>
-        <w:t>, 3 blocks suffice in order to counteract the added delay from data width convertors</w:t>
-      </w:r>
-      <w:r>
-        <w:rPr>
-          <w:lang w:val="en-US"/>
-        </w:rPr>
-        <w:t>.</w:t>
-      </w:r>
-      <w:r>
-        <w:rPr>
-          <w:lang w:val="en-US"/>
-        </w:rPr>
-        <w:t xml:space="preserve"> A larger keystream buffer will also achieve the same purpose.</w:t>
+        <w:t xml:space="preserve">, 3 blocks </w:t>
+      </w:r>
+      <w:r>
+        <w:rPr>
+          <w:lang w:val="en-US"/>
+        </w:rPr>
+        <w:t xml:space="preserve">will </w:t>
+      </w:r>
+      <w:r>
+        <w:rPr>
+          <w:lang w:val="en-US"/>
+        </w:rPr>
+        <w:t>suffice to counteract the added delay from data width convertors</w:t>
+      </w:r>
+      <w:r>
+        <w:rPr>
+          <w:lang w:val="en-US"/>
+        </w:rPr>
+        <w:t>, but a</w:t>
+      </w:r>
+      <w:r>
+        <w:rPr>
+          <w:lang w:val="en-US"/>
+        </w:rPr>
+        <w:t xml:space="preserve"> larger keystream buffer will achieve the same purpose.</w:t>
       </w:r>
     </w:p>
     <w:p>
@@ -9566,7 +10324,7 @@
           <w:lang w:val="en-US"/>
         </w:rPr>
       </w:pPr>
-      <w:bookmarkStart w:id="24" w:name="_Toc209884498"/>
+      <w:bookmarkStart w:id="28" w:name="_Toc210548744"/>
       <w:r>
         <w:rPr>
           <w:lang w:val="en-US"/>
@@ -9574,7 +10332,7 @@
         <w:lastRenderedPageBreak/>
         <w:t>Acknowledgements</w:t>
       </w:r>
-      <w:bookmarkEnd w:id="24"/>
+      <w:bookmarkEnd w:id="28"/>
     </w:p>
     <w:p>
       <w:pPr>
@@ -9736,7 +10494,13 @@
         <w:rPr>
           <w:lang w:val="en-US"/>
         </w:rPr>
-        <w:t xml:space="preserve">Standard </w:t>
+        <w:t>A s</w:t>
+      </w:r>
+      <w:r>
+        <w:rPr>
+          <w:lang w:val="en-US"/>
+        </w:rPr>
+        <w:t xml:space="preserve">tandard </w:t>
       </w:r>
       <w:r>
         <w:rPr>
@@ -9832,19 +10596,13 @@
         <w:rPr>
           <w:lang w:val="en-US"/>
         </w:rPr>
-        <w:t xml:space="preserve">Implemented AXI-Lite </w:t>
-      </w:r>
-      <w:r>
-        <w:rPr>
-          <w:lang w:val="en-US"/>
-        </w:rPr>
-        <w:t xml:space="preserve">slave </w:t>
-      </w:r>
-      <w:r>
-        <w:rPr>
-          <w:lang w:val="en-US"/>
-        </w:rPr>
-        <w:t xml:space="preserve">interface for </w:t>
+        <w:t xml:space="preserve">A standard </w:t>
+      </w:r>
+      <w:r>
+        <w:rPr>
+          <w:lang w:val="en-US"/>
+        </w:rPr>
+        <w:t xml:space="preserve">AXI-Lite slave interface for </w:t>
       </w:r>
       <w:r>
         <w:rPr>
@@ -9856,13 +10614,7 @@
         <w:rPr>
           <w:lang w:val="en-US"/>
         </w:rPr>
-        <w:t>key/iv/co</w:t>
-      </w:r>
-      <w:r>
-        <w:rPr>
-          <w:lang w:val="en-US"/>
-        </w:rPr>
-        <w:t>nfig</w:t>
+        <w:t>key/iv/config</w:t>
       </w:r>
       <w:r>
         <w:rPr>
@@ -9934,13 +10686,7 @@
         <w:rPr>
           <w:lang w:val="en-US"/>
         </w:rPr>
-        <w:t xml:space="preserve">), though </w:t>
-      </w:r>
-      <w:r>
-        <w:rPr>
-          <w:lang w:val="en-US"/>
-        </w:rPr>
-        <w:t xml:space="preserve">some modifications are performed. Notably, </w:t>
+        <w:t xml:space="preserve">), though some modifications are performed. Notably, </w:t>
       </w:r>
       <w:proofErr w:type="spellStart"/>
       <w:r>
@@ -9982,19 +10728,7 @@
         <w:rPr>
           <w:lang w:val="en-US"/>
         </w:rPr>
-        <w:t xml:space="preserve"> is only </w:t>
-      </w:r>
-      <w:r>
-        <w:rPr>
-          <w:lang w:val="en-US"/>
-        </w:rPr>
-        <w:t>driven high</w:t>
-      </w:r>
-      <w:r>
-        <w:rPr>
-          <w:lang w:val="en-US"/>
-        </w:rPr>
-        <w:t xml:space="preserve"> when applicable.</w:t>
+        <w:t xml:space="preserve"> is only driven high when applicable.</w:t>
       </w:r>
     </w:p>
     <w:p>
@@ -10024,7 +10758,7 @@
           <w:lang w:val="en-US"/>
         </w:rPr>
       </w:pPr>
-      <w:bookmarkStart w:id="25" w:name="_Toc209884499"/>
+      <w:bookmarkStart w:id="29" w:name="_Toc210548745"/>
       <w:r>
         <w:rPr>
           <w:lang w:val="en-US"/>
@@ -10032,7 +10766,7 @@
         <w:lastRenderedPageBreak/>
         <w:t>Footnotes</w:t>
       </w:r>
-      <w:bookmarkEnd w:id="25"/>
+      <w:bookmarkEnd w:id="29"/>
     </w:p>
     <w:sectPr>
       <w:footerReference w:type="default" r:id="rId12"/>
@@ -11168,7 +11902,6 @@
   <w:style w:type="character" w:default="1" w:styleId="DefaultParagraphFont">
     <w:name w:val="Default Paragraph Font"/>
     <w:uiPriority w:val="1"/>
-    <w:semiHidden/>
     <w:unhideWhenUsed/>
   </w:style>
   <w:style w:type="table" w:default="1" w:styleId="TableNormal">

</xml_diff>